<commit_message>
Updated another equation in the set
</commit_message>
<xml_diff>
--- a/thermopynamics/Equations.docx
+++ b/thermopynamics/Equations.docx
@@ -34,12 +34,14 @@
           <w:rFonts w:eastAsiaTheme="minorEastAsia"/>
         </w:rPr>
       </w:pPr>
+      <w:proofErr w:type="spellStart"/>
       <w:r>
         <w:rPr>
           <w:rFonts w:eastAsiaTheme="minorEastAsia"/>
         </w:rPr>
         <w:t>Redlich-Kwong</w:t>
       </w:r>
+      <w:proofErr w:type="spellEnd"/>
     </w:p>
     <w:p>
       <w:pPr>
@@ -192,7 +194,14 @@
         <w:rPr>
           <w:rFonts w:eastAsiaTheme="minorEastAsia"/>
         </w:rPr>
-        <w:t>Lee-Kes</w:t>
+        <w:t>Lee-</w:t>
+      </w:r>
+      <w:proofErr w:type="spellStart"/>
+      <w:r>
+        <w:rPr>
+          <w:rFonts w:eastAsiaTheme="minorEastAsia"/>
+        </w:rPr>
+        <w:t>Kes</w:t>
       </w:r>
       <w:r>
         <w:rPr>
@@ -200,6 +209,7 @@
         </w:rPr>
         <w:t>ler</w:t>
       </w:r>
+      <w:proofErr w:type="spellEnd"/>
     </w:p>
     <w:p>
       <w:pPr>
@@ -2019,6 +2029,3258 @@
           <w:rFonts w:eastAsiaTheme="minorEastAsia"/>
         </w:rPr>
       </w:pPr>
+      <w:r>
+        <w:rPr>
+          <w:rFonts w:eastAsiaTheme="minorEastAsia"/>
+        </w:rPr>
+        <w:t>(P-3)</w:t>
+      </w:r>
+    </w:p>
+    <w:p>
+      <w:pPr>
+        <w:rPr>
+          <w:rFonts w:eastAsiaTheme="minorEastAsia"/>
+        </w:rPr>
+      </w:pPr>
+    </w:p>
+    <w:p>
+      <w:pPr>
+        <w:rPr>
+          <w:rFonts w:eastAsiaTheme="minorEastAsia"/>
+        </w:rPr>
+      </w:pPr>
+      <m:oMathPara>
+        <m:oMath>
+          <m:r>
+            <w:rPr>
+              <w:rFonts w:ascii="Cambria Math" w:eastAsiaTheme="minorEastAsia" w:hAnsi="Cambria Math"/>
+            </w:rPr>
+            <w:lastRenderedPageBreak/>
+            <m:t>P=ρRT+</m:t>
+          </m:r>
+          <m:sSup>
+            <m:sSupPr>
+              <m:ctrlPr>
+                <w:rPr>
+                  <w:rFonts w:ascii="Cambria Math" w:eastAsiaTheme="minorEastAsia" w:hAnsi="Cambria Math"/>
+                  <w:i/>
+                </w:rPr>
+              </m:ctrlPr>
+            </m:sSupPr>
+            <m:e>
+              <m:r>
+                <w:rPr>
+                  <w:rFonts w:ascii="Cambria Math" w:eastAsiaTheme="minorEastAsia" w:hAnsi="Cambria Math"/>
+                </w:rPr>
+                <m:t>ρ</m:t>
+              </m:r>
+            </m:e>
+            <m:sup>
+              <m:r>
+                <w:rPr>
+                  <w:rFonts w:ascii="Cambria Math" w:eastAsiaTheme="minorEastAsia" w:hAnsi="Cambria Math"/>
+                </w:rPr>
+                <m:t>2</m:t>
+              </m:r>
+            </m:sup>
+          </m:sSup>
+          <m:nary>
+            <m:naryPr>
+              <m:chr m:val="∑"/>
+              <m:limLoc m:val="undOvr"/>
+              <m:ctrlPr>
+                <w:rPr>
+                  <w:rFonts w:ascii="Cambria Math" w:eastAsiaTheme="minorEastAsia" w:hAnsi="Cambria Math"/>
+                  <w:i/>
+                </w:rPr>
+              </m:ctrlPr>
+            </m:naryPr>
+            <m:sub>
+              <m:r>
+                <w:rPr>
+                  <w:rFonts w:ascii="Cambria Math" w:eastAsiaTheme="minorEastAsia" w:hAnsi="Cambria Math"/>
+                </w:rPr>
+                <m:t>i=1</m:t>
+              </m:r>
+            </m:sub>
+            <m:sup>
+              <m:r>
+                <w:rPr>
+                  <w:rFonts w:ascii="Cambria Math" w:eastAsiaTheme="minorEastAsia" w:hAnsi="Cambria Math"/>
+                </w:rPr>
+                <m:t>5</m:t>
+              </m:r>
+            </m:sup>
+            <m:e>
+              <m:sSub>
+                <m:sSubPr>
+                  <m:ctrlPr>
+                    <w:rPr>
+                      <w:rFonts w:ascii="Cambria Math" w:eastAsiaTheme="minorEastAsia" w:hAnsi="Cambria Math"/>
+                      <w:i/>
+                    </w:rPr>
+                  </m:ctrlPr>
+                </m:sSubPr>
+                <m:e>
+                  <m:r>
+                    <w:rPr>
+                      <w:rFonts w:ascii="Cambria Math" w:eastAsiaTheme="minorEastAsia" w:hAnsi="Cambria Math"/>
+                    </w:rPr>
+                    <m:t>A</m:t>
+                  </m:r>
+                </m:e>
+                <m:sub>
+                  <m:r>
+                    <w:rPr>
+                      <w:rFonts w:ascii="Cambria Math" w:eastAsiaTheme="minorEastAsia" w:hAnsi="Cambria Math"/>
+                    </w:rPr>
+                    <m:t>i</m:t>
+                  </m:r>
+                </m:sub>
+              </m:sSub>
+              <m:sSup>
+                <m:sSupPr>
+                  <m:ctrlPr>
+                    <w:rPr>
+                      <w:rFonts w:ascii="Cambria Math" w:eastAsiaTheme="minorEastAsia" w:hAnsi="Cambria Math"/>
+                      <w:i/>
+                    </w:rPr>
+                  </m:ctrlPr>
+                </m:sSupPr>
+                <m:e>
+                  <m:r>
+                    <w:rPr>
+                      <w:rFonts w:ascii="Cambria Math" w:eastAsiaTheme="minorEastAsia" w:hAnsi="Cambria Math"/>
+                    </w:rPr>
+                    <m:t>T</m:t>
+                  </m:r>
+                </m:e>
+                <m:sup>
+                  <m:r>
+                    <w:rPr>
+                      <w:rFonts w:ascii="Cambria Math" w:eastAsiaTheme="minorEastAsia" w:hAnsi="Cambria Math"/>
+                    </w:rPr>
+                    <m:t>2-i</m:t>
+                  </m:r>
+                </m:sup>
+              </m:sSup>
+            </m:e>
+          </m:nary>
+          <m:r>
+            <w:rPr>
+              <w:rFonts w:ascii="Cambria Math" w:eastAsiaTheme="minorEastAsia" w:hAnsi="Cambria Math"/>
+            </w:rPr>
+            <m:t>+</m:t>
+          </m:r>
+          <m:sSup>
+            <m:sSupPr>
+              <m:ctrlPr>
+                <w:rPr>
+                  <w:rFonts w:ascii="Cambria Math" w:eastAsiaTheme="minorEastAsia" w:hAnsi="Cambria Math"/>
+                  <w:i/>
+                </w:rPr>
+              </m:ctrlPr>
+            </m:sSupPr>
+            <m:e>
+              <m:r>
+                <w:rPr>
+                  <w:rFonts w:ascii="Cambria Math" w:eastAsiaTheme="minorEastAsia" w:hAnsi="Cambria Math"/>
+                </w:rPr>
+                <m:t>ρ</m:t>
+              </m:r>
+            </m:e>
+            <m:sup>
+              <m:r>
+                <w:rPr>
+                  <w:rFonts w:ascii="Cambria Math" w:eastAsiaTheme="minorEastAsia" w:hAnsi="Cambria Math"/>
+                </w:rPr>
+                <m:t>3</m:t>
+              </m:r>
+            </m:sup>
+          </m:sSup>
+          <m:nary>
+            <m:naryPr>
+              <m:chr m:val="∑"/>
+              <m:limLoc m:val="undOvr"/>
+              <m:ctrlPr>
+                <w:rPr>
+                  <w:rFonts w:ascii="Cambria Math" w:eastAsiaTheme="minorEastAsia" w:hAnsi="Cambria Math"/>
+                  <w:i/>
+                </w:rPr>
+              </m:ctrlPr>
+            </m:naryPr>
+            <m:sub>
+              <m:r>
+                <w:rPr>
+                  <w:rFonts w:ascii="Cambria Math" w:eastAsiaTheme="minorEastAsia" w:hAnsi="Cambria Math"/>
+                </w:rPr>
+                <m:t>i=6</m:t>
+              </m:r>
+            </m:sub>
+            <m:sup>
+              <m:r>
+                <w:rPr>
+                  <w:rFonts w:ascii="Cambria Math" w:eastAsiaTheme="minorEastAsia" w:hAnsi="Cambria Math"/>
+                </w:rPr>
+                <m:t>8</m:t>
+              </m:r>
+            </m:sup>
+            <m:e>
+              <m:sSub>
+                <m:sSubPr>
+                  <m:ctrlPr>
+                    <w:rPr>
+                      <w:rFonts w:ascii="Cambria Math" w:eastAsiaTheme="minorEastAsia" w:hAnsi="Cambria Math"/>
+                      <w:i/>
+                    </w:rPr>
+                  </m:ctrlPr>
+                </m:sSubPr>
+                <m:e>
+                  <m:r>
+                    <w:rPr>
+                      <w:rFonts w:ascii="Cambria Math" w:eastAsiaTheme="minorEastAsia" w:hAnsi="Cambria Math"/>
+                    </w:rPr>
+                    <m:t>A</m:t>
+                  </m:r>
+                </m:e>
+                <m:sub>
+                  <m:r>
+                    <w:rPr>
+                      <w:rFonts w:ascii="Cambria Math" w:eastAsiaTheme="minorEastAsia" w:hAnsi="Cambria Math"/>
+                    </w:rPr>
+                    <m:t>i</m:t>
+                  </m:r>
+                </m:sub>
+              </m:sSub>
+              <m:sSup>
+                <m:sSupPr>
+                  <m:ctrlPr>
+                    <w:rPr>
+                      <w:rFonts w:ascii="Cambria Math" w:eastAsiaTheme="minorEastAsia" w:hAnsi="Cambria Math"/>
+                      <w:i/>
+                    </w:rPr>
+                  </m:ctrlPr>
+                </m:sSupPr>
+                <m:e>
+                  <m:r>
+                    <w:rPr>
+                      <w:rFonts w:ascii="Cambria Math" w:eastAsiaTheme="minorEastAsia" w:hAnsi="Cambria Math"/>
+                    </w:rPr>
+                    <m:t>T</m:t>
+                  </m:r>
+                </m:e>
+                <m:sup>
+                  <m:r>
+                    <w:rPr>
+                      <w:rFonts w:ascii="Cambria Math" w:eastAsiaTheme="minorEastAsia" w:hAnsi="Cambria Math"/>
+                    </w:rPr>
+                    <m:t>7-i</m:t>
+                  </m:r>
+                </m:sup>
+              </m:sSup>
+            </m:e>
+          </m:nary>
+          <m:r>
+            <w:rPr>
+              <w:rFonts w:ascii="Cambria Math" w:eastAsiaTheme="minorEastAsia" w:hAnsi="Cambria Math"/>
+            </w:rPr>
+            <m:t>+</m:t>
+          </m:r>
+          <m:sSup>
+            <m:sSupPr>
+              <m:ctrlPr>
+                <w:rPr>
+                  <w:rFonts w:ascii="Cambria Math" w:eastAsiaTheme="minorEastAsia" w:hAnsi="Cambria Math"/>
+                  <w:i/>
+                </w:rPr>
+              </m:ctrlPr>
+            </m:sSupPr>
+            <m:e>
+              <m:r>
+                <w:rPr>
+                  <w:rFonts w:ascii="Cambria Math" w:eastAsiaTheme="minorEastAsia" w:hAnsi="Cambria Math"/>
+                </w:rPr>
+                <m:t>ρ</m:t>
+              </m:r>
+            </m:e>
+            <m:sup>
+              <m:r>
+                <w:rPr>
+                  <w:rFonts w:ascii="Cambria Math" w:eastAsiaTheme="minorEastAsia" w:hAnsi="Cambria Math"/>
+                </w:rPr>
+                <m:t>4</m:t>
+              </m:r>
+            </m:sup>
+          </m:sSup>
+          <m:d>
+            <m:dPr>
+              <m:ctrlPr>
+                <w:rPr>
+                  <w:rFonts w:ascii="Cambria Math" w:eastAsiaTheme="minorEastAsia" w:hAnsi="Cambria Math"/>
+                  <w:i/>
+                </w:rPr>
+              </m:ctrlPr>
+            </m:dPr>
+            <m:e>
+              <m:sSub>
+                <m:sSubPr>
+                  <m:ctrlPr>
+                    <w:rPr>
+                      <w:rFonts w:ascii="Cambria Math" w:eastAsiaTheme="minorEastAsia" w:hAnsi="Cambria Math"/>
+                      <w:i/>
+                    </w:rPr>
+                  </m:ctrlPr>
+                </m:sSubPr>
+                <m:e>
+                  <m:r>
+                    <w:rPr>
+                      <w:rFonts w:ascii="Cambria Math" w:eastAsiaTheme="minorEastAsia" w:hAnsi="Cambria Math"/>
+                    </w:rPr>
+                    <m:t>A</m:t>
+                  </m:r>
+                </m:e>
+                <m:sub>
+                  <m:r>
+                    <w:rPr>
+                      <w:rFonts w:ascii="Cambria Math" w:eastAsiaTheme="minorEastAsia" w:hAnsi="Cambria Math"/>
+                    </w:rPr>
+                    <m:t>9</m:t>
+                  </m:r>
+                </m:sub>
+              </m:sSub>
+              <m:r>
+                <w:rPr>
+                  <w:rFonts w:ascii="Cambria Math" w:eastAsiaTheme="minorEastAsia" w:hAnsi="Cambria Math"/>
+                </w:rPr>
+                <m:t>+</m:t>
+              </m:r>
+              <m:sSub>
+                <m:sSubPr>
+                  <m:ctrlPr>
+                    <w:rPr>
+                      <w:rFonts w:ascii="Cambria Math" w:eastAsiaTheme="minorEastAsia" w:hAnsi="Cambria Math"/>
+                      <w:i/>
+                    </w:rPr>
+                  </m:ctrlPr>
+                </m:sSubPr>
+                <m:e>
+                  <m:r>
+                    <w:rPr>
+                      <w:rFonts w:ascii="Cambria Math" w:eastAsiaTheme="minorEastAsia" w:hAnsi="Cambria Math"/>
+                    </w:rPr>
+                    <m:t>A</m:t>
+                  </m:r>
+                </m:e>
+                <m:sub>
+                  <m:r>
+                    <w:rPr>
+                      <w:rFonts w:ascii="Cambria Math" w:eastAsiaTheme="minorEastAsia" w:hAnsi="Cambria Math"/>
+                    </w:rPr>
+                    <m:t>10</m:t>
+                  </m:r>
+                </m:sub>
+              </m:sSub>
+            </m:e>
+          </m:d>
+          <m:r>
+            <w:rPr>
+              <w:rFonts w:ascii="Cambria Math" w:eastAsiaTheme="minorEastAsia" w:hAnsi="Cambria Math"/>
+            </w:rPr>
+            <m:t>+</m:t>
+          </m:r>
+          <m:sSup>
+            <m:sSupPr>
+              <m:ctrlPr>
+                <w:rPr>
+                  <w:rFonts w:ascii="Cambria Math" w:eastAsiaTheme="minorEastAsia" w:hAnsi="Cambria Math"/>
+                  <w:i/>
+                </w:rPr>
+              </m:ctrlPr>
+            </m:sSupPr>
+            <m:e>
+              <m:r>
+                <w:rPr>
+                  <w:rFonts w:ascii="Cambria Math" w:eastAsiaTheme="minorEastAsia" w:hAnsi="Cambria Math"/>
+                </w:rPr>
+                <m:t>ρ</m:t>
+              </m:r>
+            </m:e>
+            <m:sup>
+              <m:r>
+                <w:rPr>
+                  <w:rFonts w:ascii="Cambria Math" w:eastAsiaTheme="minorEastAsia" w:hAnsi="Cambria Math"/>
+                </w:rPr>
+                <m:t>5</m:t>
+              </m:r>
+            </m:sup>
+          </m:sSup>
+          <m:d>
+            <m:dPr>
+              <m:ctrlPr>
+                <w:rPr>
+                  <w:rFonts w:ascii="Cambria Math" w:eastAsiaTheme="minorEastAsia" w:hAnsi="Cambria Math"/>
+                  <w:i/>
+                </w:rPr>
+              </m:ctrlPr>
+            </m:dPr>
+            <m:e>
+              <m:sSub>
+                <m:sSubPr>
+                  <m:ctrlPr>
+                    <w:rPr>
+                      <w:rFonts w:ascii="Cambria Math" w:eastAsiaTheme="minorEastAsia" w:hAnsi="Cambria Math"/>
+                      <w:i/>
+                    </w:rPr>
+                  </m:ctrlPr>
+                </m:sSubPr>
+                <m:e>
+                  <m:r>
+                    <w:rPr>
+                      <w:rFonts w:ascii="Cambria Math" w:eastAsiaTheme="minorEastAsia" w:hAnsi="Cambria Math"/>
+                    </w:rPr>
+                    <m:t>A</m:t>
+                  </m:r>
+                </m:e>
+                <m:sub>
+                  <m:r>
+                    <w:rPr>
+                      <w:rFonts w:ascii="Cambria Math" w:eastAsiaTheme="minorEastAsia" w:hAnsi="Cambria Math"/>
+                    </w:rPr>
+                    <m:t>11</m:t>
+                  </m:r>
+                </m:sub>
+              </m:sSub>
+              <m:r>
+                <w:rPr>
+                  <w:rFonts w:ascii="Cambria Math" w:eastAsiaTheme="minorEastAsia" w:hAnsi="Cambria Math"/>
+                </w:rPr>
+                <m:t>+</m:t>
+              </m:r>
+              <m:sSub>
+                <m:sSubPr>
+                  <m:ctrlPr>
+                    <w:rPr>
+                      <w:rFonts w:ascii="Cambria Math" w:eastAsiaTheme="minorEastAsia" w:hAnsi="Cambria Math"/>
+                      <w:i/>
+                    </w:rPr>
+                  </m:ctrlPr>
+                </m:sSubPr>
+                <m:e>
+                  <m:r>
+                    <w:rPr>
+                      <w:rFonts w:ascii="Cambria Math" w:eastAsiaTheme="minorEastAsia" w:hAnsi="Cambria Math"/>
+                    </w:rPr>
+                    <m:t>A</m:t>
+                  </m:r>
+                </m:e>
+                <m:sub>
+                  <m:r>
+                    <w:rPr>
+                      <w:rFonts w:ascii="Cambria Math" w:eastAsiaTheme="minorEastAsia" w:hAnsi="Cambria Math"/>
+                    </w:rPr>
+                    <m:t>12</m:t>
+                  </m:r>
+                </m:sub>
+              </m:sSub>
+            </m:e>
+          </m:d>
+          <m:r>
+            <w:rPr>
+              <w:rFonts w:ascii="Cambria Math" w:eastAsiaTheme="minorEastAsia" w:hAnsi="Cambria Math"/>
+            </w:rPr>
+            <m:t>+</m:t>
+          </m:r>
+          <m:sSup>
+            <m:sSupPr>
+              <m:ctrlPr>
+                <w:rPr>
+                  <w:rFonts w:ascii="Cambria Math" w:eastAsiaTheme="minorEastAsia" w:hAnsi="Cambria Math"/>
+                  <w:i/>
+                </w:rPr>
+              </m:ctrlPr>
+            </m:sSupPr>
+            <m:e>
+              <m:r>
+                <w:rPr>
+                  <w:rFonts w:ascii="Cambria Math" w:eastAsiaTheme="minorEastAsia" w:hAnsi="Cambria Math"/>
+                </w:rPr>
+                <m:t>ρ</m:t>
+              </m:r>
+            </m:e>
+            <m:sup>
+              <m:r>
+                <w:rPr>
+                  <w:rFonts w:ascii="Cambria Math" w:eastAsiaTheme="minorEastAsia" w:hAnsi="Cambria Math"/>
+                </w:rPr>
+                <m:t>6</m:t>
+              </m:r>
+            </m:sup>
+          </m:sSup>
+          <m:sSub>
+            <m:sSubPr>
+              <m:ctrlPr>
+                <w:rPr>
+                  <w:rFonts w:ascii="Cambria Math" w:eastAsiaTheme="minorEastAsia" w:hAnsi="Cambria Math"/>
+                  <w:i/>
+                </w:rPr>
+              </m:ctrlPr>
+            </m:sSubPr>
+            <m:e>
+              <m:r>
+                <w:rPr>
+                  <w:rFonts w:ascii="Cambria Math" w:eastAsiaTheme="minorEastAsia" w:hAnsi="Cambria Math"/>
+                </w:rPr>
+                <m:t>A</m:t>
+              </m:r>
+            </m:e>
+            <m:sub>
+              <m:r>
+                <w:rPr>
+                  <w:rFonts w:ascii="Cambria Math" w:eastAsiaTheme="minorEastAsia" w:hAnsi="Cambria Math"/>
+                </w:rPr>
+                <m:t>13</m:t>
+              </m:r>
+            </m:sub>
+          </m:sSub>
+          <m:r>
+            <w:rPr>
+              <w:rFonts w:ascii="Cambria Math" w:eastAsiaTheme="minorEastAsia" w:hAnsi="Cambria Math"/>
+            </w:rPr>
+            <m:t>+</m:t>
+          </m:r>
+          <m:d>
+            <m:dPr>
+              <m:begChr m:val="["/>
+              <m:endChr m:val="]"/>
+              <m:ctrlPr>
+                <w:rPr>
+                  <w:rFonts w:ascii="Cambria Math" w:eastAsiaTheme="minorEastAsia" w:hAnsi="Cambria Math"/>
+                  <w:i/>
+                </w:rPr>
+              </m:ctrlPr>
+            </m:dPr>
+            <m:e>
+              <m:sSup>
+                <m:sSupPr>
+                  <m:ctrlPr>
+                    <w:rPr>
+                      <w:rFonts w:ascii="Cambria Math" w:eastAsiaTheme="minorEastAsia" w:hAnsi="Cambria Math"/>
+                      <w:i/>
+                    </w:rPr>
+                  </m:ctrlPr>
+                </m:sSupPr>
+                <m:e>
+                  <m:r>
+                    <w:rPr>
+                      <w:rFonts w:ascii="Cambria Math" w:eastAsiaTheme="minorEastAsia" w:hAnsi="Cambria Math"/>
+                    </w:rPr>
+                    <m:t>ρ</m:t>
+                  </m:r>
+                </m:e>
+                <m:sup>
+                  <m:r>
+                    <w:rPr>
+                      <w:rFonts w:ascii="Cambria Math" w:eastAsiaTheme="minorEastAsia" w:hAnsi="Cambria Math"/>
+                    </w:rPr>
+                    <m:t>3</m:t>
+                  </m:r>
+                </m:sup>
+              </m:sSup>
+              <m:nary>
+                <m:naryPr>
+                  <m:chr m:val="∑"/>
+                  <m:limLoc m:val="undOvr"/>
+                  <m:ctrlPr>
+                    <w:rPr>
+                      <w:rFonts w:ascii="Cambria Math" w:eastAsiaTheme="minorEastAsia" w:hAnsi="Cambria Math"/>
+                      <w:i/>
+                    </w:rPr>
+                  </m:ctrlPr>
+                </m:naryPr>
+                <m:sub>
+                  <m:r>
+                    <w:rPr>
+                      <w:rFonts w:ascii="Cambria Math" w:eastAsiaTheme="minorEastAsia" w:hAnsi="Cambria Math"/>
+                    </w:rPr>
+                    <m:t>i=14</m:t>
+                  </m:r>
+                </m:sub>
+                <m:sup>
+                  <m:r>
+                    <w:rPr>
+                      <w:rFonts w:ascii="Cambria Math" w:eastAsiaTheme="minorEastAsia" w:hAnsi="Cambria Math"/>
+                    </w:rPr>
+                    <m:t>16</m:t>
+                  </m:r>
+                </m:sup>
+                <m:e>
+                  <m:sSub>
+                    <m:sSubPr>
+                      <m:ctrlPr>
+                        <w:rPr>
+                          <w:rFonts w:ascii="Cambria Math" w:eastAsiaTheme="minorEastAsia" w:hAnsi="Cambria Math"/>
+                          <w:i/>
+                        </w:rPr>
+                      </m:ctrlPr>
+                    </m:sSubPr>
+                    <m:e>
+                      <m:r>
+                        <w:rPr>
+                          <w:rFonts w:ascii="Cambria Math" w:eastAsiaTheme="minorEastAsia" w:hAnsi="Cambria Math"/>
+                        </w:rPr>
+                        <m:t>A</m:t>
+                      </m:r>
+                    </m:e>
+                    <m:sub>
+                      <m:r>
+                        <w:rPr>
+                          <w:rFonts w:ascii="Cambria Math" w:eastAsiaTheme="minorEastAsia" w:hAnsi="Cambria Math"/>
+                        </w:rPr>
+                        <m:t>i</m:t>
+                      </m:r>
+                    </m:sub>
+                  </m:sSub>
+                  <m:sSup>
+                    <m:sSupPr>
+                      <m:ctrlPr>
+                        <w:rPr>
+                          <w:rFonts w:ascii="Cambria Math" w:eastAsiaTheme="minorEastAsia" w:hAnsi="Cambria Math"/>
+                          <w:i/>
+                        </w:rPr>
+                      </m:ctrlPr>
+                    </m:sSupPr>
+                    <m:e>
+                      <m:r>
+                        <w:rPr>
+                          <w:rFonts w:ascii="Cambria Math" w:eastAsiaTheme="minorEastAsia" w:hAnsi="Cambria Math"/>
+                        </w:rPr>
+                        <m:t>T</m:t>
+                      </m:r>
+                    </m:e>
+                    <m:sup>
+                      <m:r>
+                        <w:rPr>
+                          <w:rFonts w:ascii="Cambria Math" w:eastAsiaTheme="minorEastAsia" w:hAnsi="Cambria Math"/>
+                        </w:rPr>
+                        <m:t>12-i</m:t>
+                      </m:r>
+                    </m:sup>
+                  </m:sSup>
+                </m:e>
+              </m:nary>
+              <m:r>
+                <w:rPr>
+                  <w:rFonts w:ascii="Cambria Math" w:eastAsiaTheme="minorEastAsia" w:hAnsi="Cambria Math"/>
+                </w:rPr>
+                <m:t>+</m:t>
+              </m:r>
+              <m:sSup>
+                <m:sSupPr>
+                  <m:ctrlPr>
+                    <w:rPr>
+                      <w:rFonts w:ascii="Cambria Math" w:eastAsiaTheme="minorEastAsia" w:hAnsi="Cambria Math"/>
+                      <w:i/>
+                    </w:rPr>
+                  </m:ctrlPr>
+                </m:sSupPr>
+                <m:e>
+                  <m:r>
+                    <w:rPr>
+                      <w:rFonts w:ascii="Cambria Math" w:eastAsiaTheme="minorEastAsia" w:hAnsi="Cambria Math"/>
+                    </w:rPr>
+                    <m:t>ρ</m:t>
+                  </m:r>
+                </m:e>
+                <m:sup>
+                  <m:r>
+                    <w:rPr>
+                      <w:rFonts w:ascii="Cambria Math" w:eastAsiaTheme="minorEastAsia" w:hAnsi="Cambria Math"/>
+                    </w:rPr>
+                    <m:t>5</m:t>
+                  </m:r>
+                </m:sup>
+              </m:sSup>
+              <m:nary>
+                <m:naryPr>
+                  <m:chr m:val="∑"/>
+                  <m:limLoc m:val="undOvr"/>
+                  <m:ctrlPr>
+                    <w:rPr>
+                      <w:rFonts w:ascii="Cambria Math" w:eastAsiaTheme="minorEastAsia" w:hAnsi="Cambria Math"/>
+                      <w:i/>
+                    </w:rPr>
+                  </m:ctrlPr>
+                </m:naryPr>
+                <m:sub>
+                  <m:r>
+                    <w:rPr>
+                      <w:rFonts w:ascii="Cambria Math" w:eastAsiaTheme="minorEastAsia" w:hAnsi="Cambria Math"/>
+                    </w:rPr>
+                    <m:t>i=17</m:t>
+                  </m:r>
+                </m:sub>
+                <m:sup>
+                  <m:r>
+                    <w:rPr>
+                      <w:rFonts w:ascii="Cambria Math" w:eastAsiaTheme="minorEastAsia" w:hAnsi="Cambria Math"/>
+                    </w:rPr>
+                    <m:t>19</m:t>
+                  </m:r>
+                </m:sup>
+                <m:e>
+                  <m:sSub>
+                    <m:sSubPr>
+                      <m:ctrlPr>
+                        <w:rPr>
+                          <w:rFonts w:ascii="Cambria Math" w:eastAsiaTheme="minorEastAsia" w:hAnsi="Cambria Math"/>
+                          <w:i/>
+                        </w:rPr>
+                      </m:ctrlPr>
+                    </m:sSubPr>
+                    <m:e>
+                      <m:r>
+                        <w:rPr>
+                          <w:rFonts w:ascii="Cambria Math" w:eastAsiaTheme="minorEastAsia" w:hAnsi="Cambria Math"/>
+                        </w:rPr>
+                        <m:t>A</m:t>
+                      </m:r>
+                    </m:e>
+                    <m:sub>
+                      <m:r>
+                        <w:rPr>
+                          <w:rFonts w:ascii="Cambria Math" w:eastAsiaTheme="minorEastAsia" w:hAnsi="Cambria Math"/>
+                        </w:rPr>
+                        <m:t>i</m:t>
+                      </m:r>
+                    </m:sub>
+                  </m:sSub>
+                  <m:sSup>
+                    <m:sSupPr>
+                      <m:ctrlPr>
+                        <w:rPr>
+                          <w:rFonts w:ascii="Cambria Math" w:eastAsiaTheme="minorEastAsia" w:hAnsi="Cambria Math"/>
+                          <w:i/>
+                        </w:rPr>
+                      </m:ctrlPr>
+                    </m:sSupPr>
+                    <m:e>
+                      <m:r>
+                        <w:rPr>
+                          <w:rFonts w:ascii="Cambria Math" w:eastAsiaTheme="minorEastAsia" w:hAnsi="Cambria Math"/>
+                        </w:rPr>
+                        <m:t>T</m:t>
+                      </m:r>
+                    </m:e>
+                    <m:sup>
+                      <m:r>
+                        <w:rPr>
+                          <w:rFonts w:ascii="Cambria Math" w:eastAsiaTheme="minorEastAsia" w:hAnsi="Cambria Math"/>
+                        </w:rPr>
+                        <m:t>15-i</m:t>
+                      </m:r>
+                    </m:sup>
+                  </m:sSup>
+                </m:e>
+              </m:nary>
+            </m:e>
+          </m:d>
+          <m:sSup>
+            <m:sSupPr>
+              <m:ctrlPr>
+                <w:rPr>
+                  <w:rFonts w:ascii="Cambria Math" w:eastAsiaTheme="minorEastAsia" w:hAnsi="Cambria Math"/>
+                  <w:i/>
+                </w:rPr>
+              </m:ctrlPr>
+            </m:sSupPr>
+            <m:e>
+              <m:r>
+                <w:rPr>
+                  <w:rFonts w:ascii="Cambria Math" w:hAnsi="Cambria Math"/>
+                </w:rPr>
+                <m:t>e</m:t>
+              </m:r>
+            </m:e>
+            <m:sup>
+              <m:r>
+                <w:rPr>
+                  <w:rFonts w:ascii="Cambria Math" w:hAnsi="Cambria Math"/>
+                </w:rPr>
+                <m:t>-</m:t>
+              </m:r>
+              <m:r>
+                <w:rPr>
+                  <w:rFonts w:ascii="Cambria Math" w:hAnsi="Cambria Math"/>
+                </w:rPr>
+                <m:t>γ</m:t>
+              </m:r>
+              <m:sSup>
+                <m:sSupPr>
+                  <m:ctrlPr>
+                    <w:rPr>
+                      <w:rFonts w:ascii="Cambria Math" w:hAnsi="Cambria Math"/>
+                      <w:i/>
+                    </w:rPr>
+                  </m:ctrlPr>
+                </m:sSupPr>
+                <m:e>
+                  <m:r>
+                    <w:rPr>
+                      <w:rFonts w:ascii="Cambria Math" w:hAnsi="Cambria Math"/>
+                    </w:rPr>
+                    <m:t>ρ</m:t>
+                  </m:r>
+                </m:e>
+                <m:sup>
+                  <m:r>
+                    <w:rPr>
+                      <w:rFonts w:ascii="Cambria Math" w:hAnsi="Cambria Math"/>
+                    </w:rPr>
+                    <m:t>2</m:t>
+                  </m:r>
+                </m:sup>
+              </m:sSup>
+            </m:sup>
+          </m:sSup>
+        </m:oMath>
+      </m:oMathPara>
+    </w:p>
+    <w:p>
+      <w:pPr>
+        <w:rPr>
+          <w:rFonts w:eastAsiaTheme="minorEastAsia"/>
+        </w:rPr>
+      </w:pPr>
+      <w:r>
+        <w:rPr>
+          <w:rFonts w:eastAsiaTheme="minorEastAsia"/>
+        </w:rPr>
+        <w:t>(P-4)</w:t>
+      </w:r>
+    </w:p>
+    <w:p>
+      <w:pPr>
+        <w:rPr>
+          <w:rFonts w:eastAsiaTheme="minorEastAsia"/>
+        </w:rPr>
+      </w:pPr>
+      <m:oMathPara>
+        <m:oMath>
+          <m:r>
+            <w:rPr>
+              <w:rFonts w:ascii="Cambria Math" w:eastAsiaTheme="minorEastAsia" w:hAnsi="Cambria Math"/>
+            </w:rPr>
+            <m:t>P=ρRT+</m:t>
+          </m:r>
+          <m:sSup>
+            <m:sSupPr>
+              <m:ctrlPr>
+                <w:rPr>
+                  <w:rFonts w:ascii="Cambria Math" w:eastAsiaTheme="minorEastAsia" w:hAnsi="Cambria Math"/>
+                  <w:i/>
+                </w:rPr>
+              </m:ctrlPr>
+            </m:sSupPr>
+            <m:e>
+              <m:r>
+                <w:rPr>
+                  <w:rFonts w:ascii="Cambria Math" w:eastAsiaTheme="minorEastAsia" w:hAnsi="Cambria Math"/>
+                </w:rPr>
+                <m:t>ρ</m:t>
+              </m:r>
+            </m:e>
+            <m:sup>
+              <m:r>
+                <w:rPr>
+                  <w:rFonts w:ascii="Cambria Math" w:eastAsiaTheme="minorEastAsia" w:hAnsi="Cambria Math"/>
+                </w:rPr>
+                <m:t>2</m:t>
+              </m:r>
+            </m:sup>
+          </m:sSup>
+          <m:d>
+            <m:dPr>
+              <m:begChr m:val="["/>
+              <m:endChr m:val="]"/>
+              <m:ctrlPr>
+                <w:rPr>
+                  <w:rFonts w:ascii="Cambria Math" w:eastAsiaTheme="minorEastAsia" w:hAnsi="Cambria Math"/>
+                  <w:i/>
+                </w:rPr>
+              </m:ctrlPr>
+            </m:dPr>
+            <m:e>
+              <m:sSub>
+                <m:sSubPr>
+                  <m:ctrlPr>
+                    <w:rPr>
+                      <w:rFonts w:ascii="Cambria Math" w:eastAsiaTheme="minorEastAsia" w:hAnsi="Cambria Math"/>
+                      <w:i/>
+                    </w:rPr>
+                  </m:ctrlPr>
+                </m:sSubPr>
+                <m:e>
+                  <m:r>
+                    <w:rPr>
+                      <w:rFonts w:ascii="Cambria Math" w:eastAsiaTheme="minorEastAsia" w:hAnsi="Cambria Math"/>
+                    </w:rPr>
+                    <m:t>A</m:t>
+                  </m:r>
+                </m:e>
+                <m:sub>
+                  <m:r>
+                    <w:rPr>
+                      <w:rFonts w:ascii="Cambria Math" w:eastAsiaTheme="minorEastAsia" w:hAnsi="Cambria Math"/>
+                    </w:rPr>
+                    <m:t>1</m:t>
+                  </m:r>
+                </m:sub>
+              </m:sSub>
+              <m:r>
+                <w:rPr>
+                  <w:rFonts w:ascii="Cambria Math" w:eastAsiaTheme="minorEastAsia" w:hAnsi="Cambria Math"/>
+                </w:rPr>
+                <m:t>T+</m:t>
+              </m:r>
+              <m:sSub>
+                <m:sSubPr>
+                  <m:ctrlPr>
+                    <w:rPr>
+                      <w:rFonts w:ascii="Cambria Math" w:eastAsiaTheme="minorEastAsia" w:hAnsi="Cambria Math"/>
+                      <w:i/>
+                    </w:rPr>
+                  </m:ctrlPr>
+                </m:sSubPr>
+                <m:e>
+                  <m:r>
+                    <w:rPr>
+                      <w:rFonts w:ascii="Cambria Math" w:eastAsiaTheme="minorEastAsia" w:hAnsi="Cambria Math"/>
+                    </w:rPr>
+                    <m:t>A</m:t>
+                  </m:r>
+                </m:e>
+                <m:sub>
+                  <m:r>
+                    <w:rPr>
+                      <w:rFonts w:ascii="Cambria Math" w:eastAsiaTheme="minorEastAsia" w:hAnsi="Cambria Math"/>
+                    </w:rPr>
+                    <m:t>2</m:t>
+                  </m:r>
+                </m:sub>
+              </m:sSub>
+              <m:sSup>
+                <m:sSupPr>
+                  <m:ctrlPr>
+                    <w:rPr>
+                      <w:rFonts w:ascii="Cambria Math" w:eastAsiaTheme="minorEastAsia" w:hAnsi="Cambria Math"/>
+                      <w:i/>
+                    </w:rPr>
+                  </m:ctrlPr>
+                </m:sSupPr>
+                <m:e>
+                  <m:r>
+                    <w:rPr>
+                      <w:rFonts w:ascii="Cambria Math" w:eastAsiaTheme="minorEastAsia" w:hAnsi="Cambria Math"/>
+                    </w:rPr>
+                    <m:t>T</m:t>
+                  </m:r>
+                </m:e>
+                <m:sup>
+                  <m:f>
+                    <m:fPr>
+                      <m:type m:val="lin"/>
+                      <m:ctrlPr>
+                        <w:rPr>
+                          <w:rFonts w:ascii="Cambria Math" w:eastAsiaTheme="minorEastAsia" w:hAnsi="Cambria Math"/>
+                          <w:i/>
+                        </w:rPr>
+                      </m:ctrlPr>
+                    </m:fPr>
+                    <m:num>
+                      <m:r>
+                        <w:rPr>
+                          <w:rFonts w:ascii="Cambria Math" w:eastAsiaTheme="minorEastAsia" w:hAnsi="Cambria Math"/>
+                        </w:rPr>
+                        <m:t>1</m:t>
+                      </m:r>
+                    </m:num>
+                    <m:den>
+                      <m:r>
+                        <w:rPr>
+                          <w:rFonts w:ascii="Cambria Math" w:eastAsiaTheme="minorEastAsia" w:hAnsi="Cambria Math"/>
+                        </w:rPr>
+                        <m:t>2</m:t>
+                      </m:r>
+                    </m:den>
+                  </m:f>
+                </m:sup>
+              </m:sSup>
+              <m:r>
+                <w:rPr>
+                  <w:rFonts w:ascii="Cambria Math" w:eastAsiaTheme="minorEastAsia" w:hAnsi="Cambria Math"/>
+                </w:rPr>
+                <m:t>+</m:t>
+              </m:r>
+              <m:nary>
+                <m:naryPr>
+                  <m:chr m:val="∑"/>
+                  <m:limLoc m:val="undOvr"/>
+                  <m:ctrlPr>
+                    <w:rPr>
+                      <w:rFonts w:ascii="Cambria Math" w:eastAsiaTheme="minorEastAsia" w:hAnsi="Cambria Math"/>
+                      <w:i/>
+                    </w:rPr>
+                  </m:ctrlPr>
+                </m:naryPr>
+                <m:sub>
+                  <m:r>
+                    <w:rPr>
+                      <w:rFonts w:ascii="Cambria Math" w:eastAsiaTheme="minorEastAsia" w:hAnsi="Cambria Math"/>
+                    </w:rPr>
+                    <m:t>i</m:t>
+                  </m:r>
+                  <m:r>
+                    <w:rPr>
+                      <w:rFonts w:ascii="Cambria Math" w:eastAsiaTheme="minorEastAsia" w:hAnsi="Cambria Math"/>
+                    </w:rPr>
+                    <m:t>=3</m:t>
+                  </m:r>
+                </m:sub>
+                <m:sup>
+                  <m:r>
+                    <w:rPr>
+                      <w:rFonts w:ascii="Cambria Math" w:eastAsiaTheme="minorEastAsia" w:hAnsi="Cambria Math"/>
+                    </w:rPr>
+                    <m:t>5</m:t>
+                  </m:r>
+                </m:sup>
+                <m:e>
+                  <m:sSub>
+                    <m:sSubPr>
+                      <m:ctrlPr>
+                        <w:rPr>
+                          <w:rFonts w:ascii="Cambria Math" w:eastAsiaTheme="minorEastAsia" w:hAnsi="Cambria Math"/>
+                          <w:i/>
+                        </w:rPr>
+                      </m:ctrlPr>
+                    </m:sSubPr>
+                    <m:e>
+                      <m:r>
+                        <w:rPr>
+                          <w:rFonts w:ascii="Cambria Math" w:eastAsiaTheme="minorEastAsia" w:hAnsi="Cambria Math"/>
+                        </w:rPr>
+                        <m:t>A</m:t>
+                      </m:r>
+                    </m:e>
+                    <m:sub>
+                      <m:r>
+                        <w:rPr>
+                          <w:rFonts w:ascii="Cambria Math" w:eastAsiaTheme="minorEastAsia" w:hAnsi="Cambria Math"/>
+                        </w:rPr>
+                        <m:t>i</m:t>
+                      </m:r>
+                    </m:sub>
+                  </m:sSub>
+                  <m:sSup>
+                    <m:sSupPr>
+                      <m:ctrlPr>
+                        <w:rPr>
+                          <w:rFonts w:ascii="Cambria Math" w:eastAsiaTheme="minorEastAsia" w:hAnsi="Cambria Math"/>
+                          <w:i/>
+                        </w:rPr>
+                      </m:ctrlPr>
+                    </m:sSupPr>
+                    <m:e>
+                      <m:r>
+                        <w:rPr>
+                          <w:rFonts w:ascii="Cambria Math" w:eastAsiaTheme="minorEastAsia" w:hAnsi="Cambria Math"/>
+                        </w:rPr>
+                        <m:t>T</m:t>
+                      </m:r>
+                    </m:e>
+                    <m:sup>
+                      <m:r>
+                        <w:rPr>
+                          <w:rFonts w:ascii="Cambria Math" w:eastAsiaTheme="minorEastAsia" w:hAnsi="Cambria Math"/>
+                        </w:rPr>
+                        <m:t>3</m:t>
+                      </m:r>
+                      <m:r>
+                        <w:rPr>
+                          <w:rFonts w:ascii="Cambria Math" w:eastAsiaTheme="minorEastAsia" w:hAnsi="Cambria Math"/>
+                        </w:rPr>
+                        <m:t>-i</m:t>
+                      </m:r>
+                    </m:sup>
+                  </m:sSup>
+                </m:e>
+              </m:nary>
+            </m:e>
+          </m:d>
+          <m:r>
+            <w:rPr>
+              <w:rFonts w:ascii="Cambria Math" w:eastAsiaTheme="minorEastAsia" w:hAnsi="Cambria Math"/>
+            </w:rPr>
+            <m:t>+</m:t>
+          </m:r>
+          <m:sSup>
+            <m:sSupPr>
+              <m:ctrlPr>
+                <w:rPr>
+                  <w:rFonts w:ascii="Cambria Math" w:eastAsiaTheme="minorEastAsia" w:hAnsi="Cambria Math"/>
+                  <w:i/>
+                </w:rPr>
+              </m:ctrlPr>
+            </m:sSupPr>
+            <m:e>
+              <m:r>
+                <w:rPr>
+                  <w:rFonts w:ascii="Cambria Math" w:eastAsiaTheme="minorEastAsia" w:hAnsi="Cambria Math"/>
+                </w:rPr>
+                <m:t>ρ</m:t>
+              </m:r>
+            </m:e>
+            <m:sup>
+              <m:r>
+                <w:rPr>
+                  <w:rFonts w:ascii="Cambria Math" w:eastAsiaTheme="minorEastAsia" w:hAnsi="Cambria Math"/>
+                </w:rPr>
+                <m:t>3</m:t>
+              </m:r>
+            </m:sup>
+          </m:sSup>
+          <m:nary>
+            <m:naryPr>
+              <m:chr m:val="∑"/>
+              <m:limLoc m:val="undOvr"/>
+              <m:ctrlPr>
+                <w:rPr>
+                  <w:rFonts w:ascii="Cambria Math" w:eastAsiaTheme="minorEastAsia" w:hAnsi="Cambria Math"/>
+                  <w:i/>
+                </w:rPr>
+              </m:ctrlPr>
+            </m:naryPr>
+            <m:sub>
+              <m:r>
+                <w:rPr>
+                  <w:rFonts w:ascii="Cambria Math" w:eastAsiaTheme="minorEastAsia" w:hAnsi="Cambria Math"/>
+                </w:rPr>
+                <m:t>i=6</m:t>
+              </m:r>
+            </m:sub>
+            <m:sup>
+              <m:r>
+                <w:rPr>
+                  <w:rFonts w:ascii="Cambria Math" w:eastAsiaTheme="minorEastAsia" w:hAnsi="Cambria Math"/>
+                </w:rPr>
+                <m:t>9</m:t>
+              </m:r>
+            </m:sup>
+            <m:e>
+              <m:sSub>
+                <m:sSubPr>
+                  <m:ctrlPr>
+                    <w:rPr>
+                      <w:rFonts w:ascii="Cambria Math" w:eastAsiaTheme="minorEastAsia" w:hAnsi="Cambria Math"/>
+                      <w:i/>
+                    </w:rPr>
+                  </m:ctrlPr>
+                </m:sSubPr>
+                <m:e>
+                  <m:r>
+                    <w:rPr>
+                      <w:rFonts w:ascii="Cambria Math" w:eastAsiaTheme="minorEastAsia" w:hAnsi="Cambria Math"/>
+                    </w:rPr>
+                    <m:t>A</m:t>
+                  </m:r>
+                </m:e>
+                <m:sub>
+                  <m:r>
+                    <w:rPr>
+                      <w:rFonts w:ascii="Cambria Math" w:eastAsiaTheme="minorEastAsia" w:hAnsi="Cambria Math"/>
+                    </w:rPr>
+                    <m:t>i</m:t>
+                  </m:r>
+                </m:sub>
+              </m:sSub>
+              <m:sSup>
+                <m:sSupPr>
+                  <m:ctrlPr>
+                    <w:rPr>
+                      <w:rFonts w:ascii="Cambria Math" w:eastAsiaTheme="minorEastAsia" w:hAnsi="Cambria Math"/>
+                      <w:i/>
+                    </w:rPr>
+                  </m:ctrlPr>
+                </m:sSupPr>
+                <m:e>
+                  <m:r>
+                    <w:rPr>
+                      <w:rFonts w:ascii="Cambria Math" w:eastAsiaTheme="minorEastAsia" w:hAnsi="Cambria Math"/>
+                    </w:rPr>
+                    <m:t>T</m:t>
+                  </m:r>
+                </m:e>
+                <m:sup>
+                  <m:r>
+                    <w:rPr>
+                      <w:rFonts w:ascii="Cambria Math" w:eastAsiaTheme="minorEastAsia" w:hAnsi="Cambria Math"/>
+                    </w:rPr>
+                    <m:t>7-i</m:t>
+                  </m:r>
+                </m:sup>
+              </m:sSup>
+            </m:e>
+          </m:nary>
+          <m:r>
+            <w:rPr>
+              <w:rFonts w:ascii="Cambria Math" w:eastAsiaTheme="minorEastAsia" w:hAnsi="Cambria Math"/>
+            </w:rPr>
+            <m:t>+</m:t>
+          </m:r>
+          <m:sSup>
+            <m:sSupPr>
+              <m:ctrlPr>
+                <w:rPr>
+                  <w:rFonts w:ascii="Cambria Math" w:eastAsiaTheme="minorEastAsia" w:hAnsi="Cambria Math"/>
+                  <w:i/>
+                </w:rPr>
+              </m:ctrlPr>
+            </m:sSupPr>
+            <m:e>
+              <m:r>
+                <w:rPr>
+                  <w:rFonts w:ascii="Cambria Math" w:eastAsiaTheme="minorEastAsia" w:hAnsi="Cambria Math"/>
+                </w:rPr>
+                <m:t>ρ</m:t>
+              </m:r>
+            </m:e>
+            <m:sup>
+              <m:r>
+                <w:rPr>
+                  <w:rFonts w:ascii="Cambria Math" w:eastAsiaTheme="minorEastAsia" w:hAnsi="Cambria Math"/>
+                </w:rPr>
+                <m:t>4</m:t>
+              </m:r>
+            </m:sup>
+          </m:sSup>
+          <m:nary>
+            <m:naryPr>
+              <m:chr m:val="∑"/>
+              <m:limLoc m:val="undOvr"/>
+              <m:ctrlPr>
+                <w:rPr>
+                  <w:rFonts w:ascii="Cambria Math" w:eastAsiaTheme="minorEastAsia" w:hAnsi="Cambria Math"/>
+                  <w:i/>
+                </w:rPr>
+              </m:ctrlPr>
+            </m:naryPr>
+            <m:sub>
+              <m:r>
+                <w:rPr>
+                  <w:rFonts w:ascii="Cambria Math" w:eastAsiaTheme="minorEastAsia" w:hAnsi="Cambria Math"/>
+                </w:rPr>
+                <m:t>i=</m:t>
+              </m:r>
+              <m:r>
+                <w:rPr>
+                  <w:rFonts w:ascii="Cambria Math" w:eastAsiaTheme="minorEastAsia" w:hAnsi="Cambria Math"/>
+                </w:rPr>
+                <m:t>10</m:t>
+              </m:r>
+            </m:sub>
+            <m:sup>
+              <m:r>
+                <w:rPr>
+                  <w:rFonts w:ascii="Cambria Math" w:eastAsiaTheme="minorEastAsia" w:hAnsi="Cambria Math"/>
+                </w:rPr>
+                <m:t>12</m:t>
+              </m:r>
+            </m:sup>
+            <m:e>
+              <m:sSub>
+                <m:sSubPr>
+                  <m:ctrlPr>
+                    <w:rPr>
+                      <w:rFonts w:ascii="Cambria Math" w:eastAsiaTheme="minorEastAsia" w:hAnsi="Cambria Math"/>
+                      <w:i/>
+                    </w:rPr>
+                  </m:ctrlPr>
+                </m:sSubPr>
+                <m:e>
+                  <m:r>
+                    <w:rPr>
+                      <w:rFonts w:ascii="Cambria Math" w:eastAsiaTheme="minorEastAsia" w:hAnsi="Cambria Math"/>
+                    </w:rPr>
+                    <m:t>A</m:t>
+                  </m:r>
+                </m:e>
+                <m:sub>
+                  <m:r>
+                    <w:rPr>
+                      <w:rFonts w:ascii="Cambria Math" w:eastAsiaTheme="minorEastAsia" w:hAnsi="Cambria Math"/>
+                    </w:rPr>
+                    <m:t>i</m:t>
+                  </m:r>
+                </m:sub>
+              </m:sSub>
+              <m:sSup>
+                <m:sSupPr>
+                  <m:ctrlPr>
+                    <w:rPr>
+                      <w:rFonts w:ascii="Cambria Math" w:eastAsiaTheme="minorEastAsia" w:hAnsi="Cambria Math"/>
+                      <w:i/>
+                    </w:rPr>
+                  </m:ctrlPr>
+                </m:sSupPr>
+                <m:e>
+                  <m:r>
+                    <w:rPr>
+                      <w:rFonts w:ascii="Cambria Math" w:eastAsiaTheme="minorEastAsia" w:hAnsi="Cambria Math"/>
+                    </w:rPr>
+                    <m:t>T</m:t>
+                  </m:r>
+                </m:e>
+                <m:sup>
+                  <m:r>
+                    <w:rPr>
+                      <w:rFonts w:ascii="Cambria Math" w:eastAsiaTheme="minorEastAsia" w:hAnsi="Cambria Math"/>
+                    </w:rPr>
+                    <m:t>11</m:t>
+                  </m:r>
+                  <m:r>
+                    <w:rPr>
+                      <w:rFonts w:ascii="Cambria Math" w:eastAsiaTheme="minorEastAsia" w:hAnsi="Cambria Math"/>
+                    </w:rPr>
+                    <m:t>-i</m:t>
+                  </m:r>
+                </m:sup>
+              </m:sSup>
+            </m:e>
+          </m:nary>
+          <m:r>
+            <w:rPr>
+              <w:rFonts w:ascii="Cambria Math" w:eastAsiaTheme="minorEastAsia" w:hAnsi="Cambria Math"/>
+            </w:rPr>
+            <m:t>+</m:t>
+          </m:r>
+          <m:sSup>
+            <m:sSupPr>
+              <m:ctrlPr>
+                <w:rPr>
+                  <w:rFonts w:ascii="Cambria Math" w:eastAsiaTheme="minorEastAsia" w:hAnsi="Cambria Math"/>
+                  <w:i/>
+                </w:rPr>
+              </m:ctrlPr>
+            </m:sSupPr>
+            <m:e>
+              <m:r>
+                <w:rPr>
+                  <w:rFonts w:ascii="Cambria Math" w:eastAsiaTheme="minorEastAsia" w:hAnsi="Cambria Math"/>
+                </w:rPr>
+                <m:t>ρ</m:t>
+              </m:r>
+            </m:e>
+            <m:sup>
+              <m:r>
+                <w:rPr>
+                  <w:rFonts w:ascii="Cambria Math" w:eastAsiaTheme="minorEastAsia" w:hAnsi="Cambria Math"/>
+                </w:rPr>
+                <m:t>5</m:t>
+              </m:r>
+            </m:sup>
+          </m:sSup>
+          <m:sSub>
+            <m:sSubPr>
+              <m:ctrlPr>
+                <w:rPr>
+                  <w:rFonts w:ascii="Cambria Math" w:eastAsiaTheme="minorEastAsia" w:hAnsi="Cambria Math"/>
+                  <w:i/>
+                </w:rPr>
+              </m:ctrlPr>
+            </m:sSubPr>
+            <m:e>
+              <m:r>
+                <w:rPr>
+                  <w:rFonts w:ascii="Cambria Math" w:eastAsiaTheme="minorEastAsia" w:hAnsi="Cambria Math"/>
+                </w:rPr>
+                <m:t>A</m:t>
+              </m:r>
+            </m:e>
+            <m:sub>
+              <m:r>
+                <w:rPr>
+                  <w:rFonts w:ascii="Cambria Math" w:eastAsiaTheme="minorEastAsia" w:hAnsi="Cambria Math"/>
+                </w:rPr>
+                <m:t>13</m:t>
+              </m:r>
+            </m:sub>
+          </m:sSub>
+          <m:r>
+            <w:rPr>
+              <w:rFonts w:ascii="Cambria Math" w:eastAsiaTheme="minorEastAsia" w:hAnsi="Cambria Math"/>
+            </w:rPr>
+            <m:t>+</m:t>
+          </m:r>
+          <m:sSup>
+            <m:sSupPr>
+              <m:ctrlPr>
+                <w:rPr>
+                  <w:rFonts w:ascii="Cambria Math" w:eastAsiaTheme="minorEastAsia" w:hAnsi="Cambria Math"/>
+                  <w:i/>
+                </w:rPr>
+              </m:ctrlPr>
+            </m:sSupPr>
+            <m:e>
+              <m:r>
+                <w:rPr>
+                  <w:rFonts w:ascii="Cambria Math" w:eastAsiaTheme="minorEastAsia" w:hAnsi="Cambria Math"/>
+                </w:rPr>
+                <m:t>ρ</m:t>
+              </m:r>
+            </m:e>
+            <m:sup>
+              <m:r>
+                <w:rPr>
+                  <w:rFonts w:ascii="Cambria Math" w:eastAsiaTheme="minorEastAsia" w:hAnsi="Cambria Math"/>
+                </w:rPr>
+                <m:t>6</m:t>
+              </m:r>
+            </m:sup>
+          </m:sSup>
+          <m:d>
+            <m:dPr>
+              <m:ctrlPr>
+                <w:rPr>
+                  <w:rFonts w:ascii="Cambria Math" w:eastAsiaTheme="minorEastAsia" w:hAnsi="Cambria Math"/>
+                  <w:i/>
+                </w:rPr>
+              </m:ctrlPr>
+            </m:dPr>
+            <m:e>
+              <m:f>
+                <m:fPr>
+                  <m:type m:val="skw"/>
+                  <m:ctrlPr>
+                    <w:rPr>
+                      <w:rFonts w:ascii="Cambria Math" w:eastAsiaTheme="minorEastAsia" w:hAnsi="Cambria Math"/>
+                      <w:i/>
+                    </w:rPr>
+                  </m:ctrlPr>
+                </m:fPr>
+                <m:num>
+                  <m:sSub>
+                    <m:sSubPr>
+                      <m:ctrlPr>
+                        <w:rPr>
+                          <w:rFonts w:ascii="Cambria Math" w:eastAsiaTheme="minorEastAsia" w:hAnsi="Cambria Math"/>
+                          <w:i/>
+                        </w:rPr>
+                      </m:ctrlPr>
+                    </m:sSubPr>
+                    <m:e>
+                      <m:r>
+                        <w:rPr>
+                          <w:rFonts w:ascii="Cambria Math" w:eastAsiaTheme="minorEastAsia" w:hAnsi="Cambria Math"/>
+                        </w:rPr>
+                        <m:t>A</m:t>
+                      </m:r>
+                    </m:e>
+                    <m:sub>
+                      <m:r>
+                        <w:rPr>
+                          <w:rFonts w:ascii="Cambria Math" w:eastAsiaTheme="minorEastAsia" w:hAnsi="Cambria Math"/>
+                        </w:rPr>
+                        <m:t>14</m:t>
+                      </m:r>
+                    </m:sub>
+                  </m:sSub>
+                </m:num>
+                <m:den>
+                  <m:r>
+                    <w:rPr>
+                      <w:rFonts w:ascii="Cambria Math" w:eastAsiaTheme="minorEastAsia" w:hAnsi="Cambria Math"/>
+                    </w:rPr>
+                    <m:t>T</m:t>
+                  </m:r>
+                </m:den>
+              </m:f>
+              <m:r>
+                <w:rPr>
+                  <w:rFonts w:ascii="Cambria Math" w:eastAsiaTheme="minorEastAsia" w:hAnsi="Cambria Math"/>
+                </w:rPr>
+                <m:t>+</m:t>
+              </m:r>
+              <m:f>
+                <m:fPr>
+                  <m:type m:val="skw"/>
+                  <m:ctrlPr>
+                    <w:rPr>
+                      <w:rFonts w:ascii="Cambria Math" w:eastAsiaTheme="minorEastAsia" w:hAnsi="Cambria Math"/>
+                      <w:i/>
+                    </w:rPr>
+                  </m:ctrlPr>
+                </m:fPr>
+                <m:num>
+                  <m:sSub>
+                    <m:sSubPr>
+                      <m:ctrlPr>
+                        <w:rPr>
+                          <w:rFonts w:ascii="Cambria Math" w:eastAsiaTheme="minorEastAsia" w:hAnsi="Cambria Math"/>
+                          <w:i/>
+                        </w:rPr>
+                      </m:ctrlPr>
+                    </m:sSubPr>
+                    <m:e>
+                      <m:r>
+                        <w:rPr>
+                          <w:rFonts w:ascii="Cambria Math" w:eastAsiaTheme="minorEastAsia" w:hAnsi="Cambria Math"/>
+                        </w:rPr>
+                        <m:t>A</m:t>
+                      </m:r>
+                    </m:e>
+                    <m:sub>
+                      <m:r>
+                        <w:rPr>
+                          <w:rFonts w:ascii="Cambria Math" w:eastAsiaTheme="minorEastAsia" w:hAnsi="Cambria Math"/>
+                        </w:rPr>
+                        <m:t>1</m:t>
+                      </m:r>
+                      <m:r>
+                        <w:rPr>
+                          <w:rFonts w:ascii="Cambria Math" w:eastAsiaTheme="minorEastAsia" w:hAnsi="Cambria Math"/>
+                        </w:rPr>
+                        <m:t>5</m:t>
+                      </m:r>
+                    </m:sub>
+                  </m:sSub>
+                </m:num>
+                <m:den>
+                  <m:sSup>
+                    <m:sSupPr>
+                      <m:ctrlPr>
+                        <w:rPr>
+                          <w:rFonts w:ascii="Cambria Math" w:eastAsiaTheme="minorEastAsia" w:hAnsi="Cambria Math"/>
+                          <w:i/>
+                        </w:rPr>
+                      </m:ctrlPr>
+                    </m:sSupPr>
+                    <m:e>
+                      <m:r>
+                        <w:rPr>
+                          <w:rFonts w:ascii="Cambria Math" w:eastAsiaTheme="minorEastAsia" w:hAnsi="Cambria Math"/>
+                        </w:rPr>
+                        <m:t>T</m:t>
+                      </m:r>
+                    </m:e>
+                    <m:sup>
+                      <m:r>
+                        <w:rPr>
+                          <w:rFonts w:ascii="Cambria Math" w:eastAsiaTheme="minorEastAsia" w:hAnsi="Cambria Math"/>
+                        </w:rPr>
+                        <m:t>2</m:t>
+                      </m:r>
+                    </m:sup>
+                  </m:sSup>
+                </m:den>
+              </m:f>
+            </m:e>
+          </m:d>
+          <m:r>
+            <w:rPr>
+              <w:rFonts w:ascii="Cambria Math" w:eastAsiaTheme="minorEastAsia" w:hAnsi="Cambria Math"/>
+            </w:rPr>
+            <m:t>+</m:t>
+          </m:r>
+          <m:sSup>
+            <m:sSupPr>
+              <m:ctrlPr>
+                <w:rPr>
+                  <w:rFonts w:ascii="Cambria Math" w:eastAsiaTheme="minorEastAsia" w:hAnsi="Cambria Math"/>
+                  <w:i/>
+                </w:rPr>
+              </m:ctrlPr>
+            </m:sSupPr>
+            <m:e>
+              <m:r>
+                <w:rPr>
+                  <w:rFonts w:ascii="Cambria Math" w:eastAsiaTheme="minorEastAsia" w:hAnsi="Cambria Math"/>
+                </w:rPr>
+                <m:t>ρ</m:t>
+              </m:r>
+            </m:e>
+            <m:sup>
+              <m:r>
+                <w:rPr>
+                  <w:rFonts w:ascii="Cambria Math" w:eastAsiaTheme="minorEastAsia" w:hAnsi="Cambria Math"/>
+                </w:rPr>
+                <m:t>6</m:t>
+              </m:r>
+            </m:sup>
+          </m:sSup>
+          <m:f>
+            <m:fPr>
+              <m:type m:val="skw"/>
+              <m:ctrlPr>
+                <w:rPr>
+                  <w:rFonts w:ascii="Cambria Math" w:eastAsiaTheme="minorEastAsia" w:hAnsi="Cambria Math"/>
+                  <w:i/>
+                </w:rPr>
+              </m:ctrlPr>
+            </m:fPr>
+            <m:num>
+              <m:sSub>
+                <m:sSubPr>
+                  <m:ctrlPr>
+                    <w:rPr>
+                      <w:rFonts w:ascii="Cambria Math" w:eastAsiaTheme="minorEastAsia" w:hAnsi="Cambria Math"/>
+                      <w:i/>
+                    </w:rPr>
+                  </m:ctrlPr>
+                </m:sSubPr>
+                <m:e>
+                  <m:r>
+                    <w:rPr>
+                      <w:rFonts w:ascii="Cambria Math" w:eastAsiaTheme="minorEastAsia" w:hAnsi="Cambria Math"/>
+                    </w:rPr>
+                    <m:t>A</m:t>
+                  </m:r>
+                </m:e>
+                <m:sub>
+                  <m:r>
+                    <w:rPr>
+                      <w:rFonts w:ascii="Cambria Math" w:eastAsiaTheme="minorEastAsia" w:hAnsi="Cambria Math"/>
+                    </w:rPr>
+                    <m:t>1</m:t>
+                  </m:r>
+                  <m:r>
+                    <w:rPr>
+                      <w:rFonts w:ascii="Cambria Math" w:eastAsiaTheme="minorEastAsia" w:hAnsi="Cambria Math"/>
+                    </w:rPr>
+                    <m:t>6</m:t>
+                  </m:r>
+                </m:sub>
+              </m:sSub>
+            </m:num>
+            <m:den>
+              <m:r>
+                <w:rPr>
+                  <w:rFonts w:ascii="Cambria Math" w:eastAsiaTheme="minorEastAsia" w:hAnsi="Cambria Math"/>
+                </w:rPr>
+                <m:t>T</m:t>
+              </m:r>
+            </m:den>
+          </m:f>
+          <m:r>
+            <w:rPr>
+              <w:rFonts w:ascii="Cambria Math" w:eastAsiaTheme="minorEastAsia" w:hAnsi="Cambria Math"/>
+            </w:rPr>
+            <m:t>+</m:t>
+          </m:r>
+          <m:sSup>
+            <m:sSupPr>
+              <m:ctrlPr>
+                <w:rPr>
+                  <w:rFonts w:ascii="Cambria Math" w:eastAsiaTheme="minorEastAsia" w:hAnsi="Cambria Math"/>
+                  <w:i/>
+                </w:rPr>
+              </m:ctrlPr>
+            </m:sSupPr>
+            <m:e>
+              <m:r>
+                <w:rPr>
+                  <w:rFonts w:ascii="Cambria Math" w:eastAsiaTheme="minorEastAsia" w:hAnsi="Cambria Math"/>
+                </w:rPr>
+                <m:t>ρ</m:t>
+              </m:r>
+            </m:e>
+            <m:sup>
+              <m:r>
+                <w:rPr>
+                  <w:rFonts w:ascii="Cambria Math" w:eastAsiaTheme="minorEastAsia" w:hAnsi="Cambria Math"/>
+                </w:rPr>
+                <m:t>8</m:t>
+              </m:r>
+            </m:sup>
+          </m:sSup>
+          <m:d>
+            <m:dPr>
+              <m:ctrlPr>
+                <w:rPr>
+                  <w:rFonts w:ascii="Cambria Math" w:eastAsiaTheme="minorEastAsia" w:hAnsi="Cambria Math"/>
+                  <w:i/>
+                </w:rPr>
+              </m:ctrlPr>
+            </m:dPr>
+            <m:e>
+              <m:f>
+                <m:fPr>
+                  <m:type m:val="skw"/>
+                  <m:ctrlPr>
+                    <w:rPr>
+                      <w:rFonts w:ascii="Cambria Math" w:eastAsiaTheme="minorEastAsia" w:hAnsi="Cambria Math"/>
+                      <w:i/>
+                    </w:rPr>
+                  </m:ctrlPr>
+                </m:fPr>
+                <m:num>
+                  <m:sSub>
+                    <m:sSubPr>
+                      <m:ctrlPr>
+                        <w:rPr>
+                          <w:rFonts w:ascii="Cambria Math" w:eastAsiaTheme="minorEastAsia" w:hAnsi="Cambria Math"/>
+                          <w:i/>
+                        </w:rPr>
+                      </m:ctrlPr>
+                    </m:sSubPr>
+                    <m:e>
+                      <m:r>
+                        <w:rPr>
+                          <w:rFonts w:ascii="Cambria Math" w:eastAsiaTheme="minorEastAsia" w:hAnsi="Cambria Math"/>
+                        </w:rPr>
+                        <m:t>A</m:t>
+                      </m:r>
+                    </m:e>
+                    <m:sub>
+                      <m:r>
+                        <w:rPr>
+                          <w:rFonts w:ascii="Cambria Math" w:eastAsiaTheme="minorEastAsia" w:hAnsi="Cambria Math"/>
+                        </w:rPr>
+                        <m:t>1</m:t>
+                      </m:r>
+                      <m:r>
+                        <w:rPr>
+                          <w:rFonts w:ascii="Cambria Math" w:eastAsiaTheme="minorEastAsia" w:hAnsi="Cambria Math"/>
+                        </w:rPr>
+                        <m:t>7</m:t>
+                      </m:r>
+                    </m:sub>
+                  </m:sSub>
+                </m:num>
+                <m:den>
+                  <m:r>
+                    <w:rPr>
+                      <w:rFonts w:ascii="Cambria Math" w:eastAsiaTheme="minorEastAsia" w:hAnsi="Cambria Math"/>
+                    </w:rPr>
+                    <m:t>T</m:t>
+                  </m:r>
+                </m:den>
+              </m:f>
+              <m:r>
+                <w:rPr>
+                  <w:rFonts w:ascii="Cambria Math" w:eastAsiaTheme="minorEastAsia" w:hAnsi="Cambria Math"/>
+                </w:rPr>
+                <m:t>+</m:t>
+              </m:r>
+              <m:f>
+                <m:fPr>
+                  <m:type m:val="skw"/>
+                  <m:ctrlPr>
+                    <w:rPr>
+                      <w:rFonts w:ascii="Cambria Math" w:eastAsiaTheme="minorEastAsia" w:hAnsi="Cambria Math"/>
+                      <w:i/>
+                    </w:rPr>
+                  </m:ctrlPr>
+                </m:fPr>
+                <m:num>
+                  <m:sSub>
+                    <m:sSubPr>
+                      <m:ctrlPr>
+                        <w:rPr>
+                          <w:rFonts w:ascii="Cambria Math" w:eastAsiaTheme="minorEastAsia" w:hAnsi="Cambria Math"/>
+                          <w:i/>
+                        </w:rPr>
+                      </m:ctrlPr>
+                    </m:sSubPr>
+                    <m:e>
+                      <m:r>
+                        <w:rPr>
+                          <w:rFonts w:ascii="Cambria Math" w:eastAsiaTheme="minorEastAsia" w:hAnsi="Cambria Math"/>
+                        </w:rPr>
+                        <m:t>A</m:t>
+                      </m:r>
+                    </m:e>
+                    <m:sub>
+                      <m:r>
+                        <w:rPr>
+                          <w:rFonts w:ascii="Cambria Math" w:eastAsiaTheme="minorEastAsia" w:hAnsi="Cambria Math"/>
+                        </w:rPr>
+                        <m:t>1</m:t>
+                      </m:r>
+                      <m:r>
+                        <w:rPr>
+                          <w:rFonts w:ascii="Cambria Math" w:eastAsiaTheme="minorEastAsia" w:hAnsi="Cambria Math"/>
+                        </w:rPr>
+                        <m:t>8</m:t>
+                      </m:r>
+                    </m:sub>
+                  </m:sSub>
+                </m:num>
+                <m:den>
+                  <m:sSup>
+                    <m:sSupPr>
+                      <m:ctrlPr>
+                        <w:rPr>
+                          <w:rFonts w:ascii="Cambria Math" w:eastAsiaTheme="minorEastAsia" w:hAnsi="Cambria Math"/>
+                          <w:i/>
+                        </w:rPr>
+                      </m:ctrlPr>
+                    </m:sSupPr>
+                    <m:e>
+                      <m:r>
+                        <w:rPr>
+                          <w:rFonts w:ascii="Cambria Math" w:eastAsiaTheme="minorEastAsia" w:hAnsi="Cambria Math"/>
+                        </w:rPr>
+                        <m:t>T</m:t>
+                      </m:r>
+                    </m:e>
+                    <m:sup>
+                      <m:r>
+                        <w:rPr>
+                          <w:rFonts w:ascii="Cambria Math" w:eastAsiaTheme="minorEastAsia" w:hAnsi="Cambria Math"/>
+                        </w:rPr>
+                        <m:t>2</m:t>
+                      </m:r>
+                    </m:sup>
+                  </m:sSup>
+                </m:den>
+              </m:f>
+            </m:e>
+          </m:d>
+          <m:r>
+            <w:rPr>
+              <w:rFonts w:ascii="Cambria Math" w:eastAsiaTheme="minorEastAsia" w:hAnsi="Cambria Math"/>
+            </w:rPr>
+            <m:t>+</m:t>
+          </m:r>
+          <m:sSup>
+            <m:sSupPr>
+              <m:ctrlPr>
+                <w:rPr>
+                  <w:rFonts w:ascii="Cambria Math" w:eastAsiaTheme="minorEastAsia" w:hAnsi="Cambria Math"/>
+                  <w:i/>
+                </w:rPr>
+              </m:ctrlPr>
+            </m:sSupPr>
+            <m:e>
+              <m:r>
+                <w:rPr>
+                  <w:rFonts w:ascii="Cambria Math" w:eastAsiaTheme="minorEastAsia" w:hAnsi="Cambria Math"/>
+                </w:rPr>
+                <m:t>ρ</m:t>
+              </m:r>
+            </m:e>
+            <m:sup>
+              <m:r>
+                <w:rPr>
+                  <w:rFonts w:ascii="Cambria Math" w:eastAsiaTheme="minorEastAsia" w:hAnsi="Cambria Math"/>
+                </w:rPr>
+                <m:t>9</m:t>
+              </m:r>
+            </m:sup>
+          </m:sSup>
+          <m:f>
+            <m:fPr>
+              <m:type m:val="skw"/>
+              <m:ctrlPr>
+                <w:rPr>
+                  <w:rFonts w:ascii="Cambria Math" w:eastAsiaTheme="minorEastAsia" w:hAnsi="Cambria Math"/>
+                  <w:i/>
+                </w:rPr>
+              </m:ctrlPr>
+            </m:fPr>
+            <m:num>
+              <m:sSub>
+                <m:sSubPr>
+                  <m:ctrlPr>
+                    <w:rPr>
+                      <w:rFonts w:ascii="Cambria Math" w:eastAsiaTheme="minorEastAsia" w:hAnsi="Cambria Math"/>
+                      <w:i/>
+                    </w:rPr>
+                  </m:ctrlPr>
+                </m:sSubPr>
+                <m:e>
+                  <m:r>
+                    <w:rPr>
+                      <w:rFonts w:ascii="Cambria Math" w:eastAsiaTheme="minorEastAsia" w:hAnsi="Cambria Math"/>
+                    </w:rPr>
+                    <m:t>A</m:t>
+                  </m:r>
+                </m:e>
+                <m:sub>
+                  <m:r>
+                    <w:rPr>
+                      <w:rFonts w:ascii="Cambria Math" w:eastAsiaTheme="minorEastAsia" w:hAnsi="Cambria Math"/>
+                    </w:rPr>
+                    <m:t>1</m:t>
+                  </m:r>
+                  <m:r>
+                    <w:rPr>
+                      <w:rFonts w:ascii="Cambria Math" w:eastAsiaTheme="minorEastAsia" w:hAnsi="Cambria Math"/>
+                    </w:rPr>
+                    <m:t>9</m:t>
+                  </m:r>
+                </m:sub>
+              </m:sSub>
+            </m:num>
+            <m:den>
+              <m:sSup>
+                <m:sSupPr>
+                  <m:ctrlPr>
+                    <w:rPr>
+                      <w:rFonts w:ascii="Cambria Math" w:eastAsiaTheme="minorEastAsia" w:hAnsi="Cambria Math"/>
+                      <w:i/>
+                    </w:rPr>
+                  </m:ctrlPr>
+                </m:sSupPr>
+                <m:e>
+                  <m:r>
+                    <w:rPr>
+                      <w:rFonts w:ascii="Cambria Math" w:eastAsiaTheme="minorEastAsia" w:hAnsi="Cambria Math"/>
+                    </w:rPr>
+                    <m:t>T</m:t>
+                  </m:r>
+                </m:e>
+                <m:sup>
+                  <m:r>
+                    <w:rPr>
+                      <w:rFonts w:ascii="Cambria Math" w:eastAsiaTheme="minorEastAsia" w:hAnsi="Cambria Math"/>
+                    </w:rPr>
+                    <m:t>2</m:t>
+                  </m:r>
+                </m:sup>
+              </m:sSup>
+            </m:den>
+          </m:f>
+          <m:r>
+            <w:rPr>
+              <w:rFonts w:ascii="Cambria Math" w:eastAsiaTheme="minorEastAsia" w:hAnsi="Cambria Math"/>
+            </w:rPr>
+            <m:t>+</m:t>
+          </m:r>
+          <m:d>
+            <m:dPr>
+              <m:begChr m:val="["/>
+              <m:endChr m:val="]"/>
+              <m:ctrlPr>
+                <w:rPr>
+                  <w:rFonts w:ascii="Cambria Math" w:eastAsiaTheme="minorEastAsia" w:hAnsi="Cambria Math"/>
+                  <w:i/>
+                </w:rPr>
+              </m:ctrlPr>
+            </m:dPr>
+            <m:e>
+              <m:sSup>
+                <m:sSupPr>
+                  <m:ctrlPr>
+                    <w:rPr>
+                      <w:rFonts w:ascii="Cambria Math" w:eastAsiaTheme="minorEastAsia" w:hAnsi="Cambria Math"/>
+                      <w:i/>
+                    </w:rPr>
+                  </m:ctrlPr>
+                </m:sSupPr>
+                <m:e>
+                  <m:r>
+                    <w:rPr>
+                      <w:rFonts w:ascii="Cambria Math" w:eastAsiaTheme="minorEastAsia" w:hAnsi="Cambria Math"/>
+                    </w:rPr>
+                    <m:t>ρ</m:t>
+                  </m:r>
+                </m:e>
+                <m:sup>
+                  <m:r>
+                    <w:rPr>
+                      <w:rFonts w:ascii="Cambria Math" w:eastAsiaTheme="minorEastAsia" w:hAnsi="Cambria Math"/>
+                    </w:rPr>
+                    <m:t>3</m:t>
+                  </m:r>
+                </m:sup>
+              </m:sSup>
+              <m:d>
+                <m:dPr>
+                  <m:ctrlPr>
+                    <w:rPr>
+                      <w:rFonts w:ascii="Cambria Math" w:eastAsiaTheme="minorEastAsia" w:hAnsi="Cambria Math"/>
+                      <w:i/>
+                    </w:rPr>
+                  </m:ctrlPr>
+                </m:dPr>
+                <m:e>
+                  <m:f>
+                    <m:fPr>
+                      <m:type m:val="skw"/>
+                      <m:ctrlPr>
+                        <w:rPr>
+                          <w:rFonts w:ascii="Cambria Math" w:eastAsiaTheme="minorEastAsia" w:hAnsi="Cambria Math"/>
+                          <w:i/>
+                        </w:rPr>
+                      </m:ctrlPr>
+                    </m:fPr>
+                    <m:num>
+                      <m:sSub>
+                        <m:sSubPr>
+                          <m:ctrlPr>
+                            <w:rPr>
+                              <w:rFonts w:ascii="Cambria Math" w:eastAsiaTheme="minorEastAsia" w:hAnsi="Cambria Math"/>
+                              <w:i/>
+                            </w:rPr>
+                          </m:ctrlPr>
+                        </m:sSubPr>
+                        <m:e>
+                          <m:r>
+                            <w:rPr>
+                              <w:rFonts w:ascii="Cambria Math" w:eastAsiaTheme="minorEastAsia" w:hAnsi="Cambria Math"/>
+                            </w:rPr>
+                            <m:t>A</m:t>
+                          </m:r>
+                        </m:e>
+                        <m:sub>
+                          <m:r>
+                            <w:rPr>
+                              <w:rFonts w:ascii="Cambria Math" w:eastAsiaTheme="minorEastAsia" w:hAnsi="Cambria Math"/>
+                            </w:rPr>
+                            <m:t>20</m:t>
+                          </m:r>
+                        </m:sub>
+                      </m:sSub>
+                    </m:num>
+                    <m:den>
+                      <m:sSup>
+                        <m:sSupPr>
+                          <m:ctrlPr>
+                            <w:rPr>
+                              <w:rFonts w:ascii="Cambria Math" w:eastAsiaTheme="minorEastAsia" w:hAnsi="Cambria Math"/>
+                              <w:i/>
+                            </w:rPr>
+                          </m:ctrlPr>
+                        </m:sSupPr>
+                        <m:e>
+                          <m:r>
+                            <w:rPr>
+                              <w:rFonts w:ascii="Cambria Math" w:eastAsiaTheme="minorEastAsia" w:hAnsi="Cambria Math"/>
+                            </w:rPr>
+                            <m:t>T</m:t>
+                          </m:r>
+                        </m:e>
+                        <m:sup>
+                          <m:r>
+                            <w:rPr>
+                              <w:rFonts w:ascii="Cambria Math" w:eastAsiaTheme="minorEastAsia" w:hAnsi="Cambria Math"/>
+                            </w:rPr>
+                            <m:t>2</m:t>
+                          </m:r>
+                        </m:sup>
+                      </m:sSup>
+                    </m:den>
+                  </m:f>
+                  <m:r>
+                    <w:rPr>
+                      <w:rFonts w:ascii="Cambria Math" w:eastAsiaTheme="minorEastAsia" w:hAnsi="Cambria Math"/>
+                    </w:rPr>
+                    <m:t>+</m:t>
+                  </m:r>
+                  <m:f>
+                    <m:fPr>
+                      <m:type m:val="skw"/>
+                      <m:ctrlPr>
+                        <w:rPr>
+                          <w:rFonts w:ascii="Cambria Math" w:eastAsiaTheme="minorEastAsia" w:hAnsi="Cambria Math"/>
+                          <w:i/>
+                        </w:rPr>
+                      </m:ctrlPr>
+                    </m:fPr>
+                    <m:num>
+                      <m:sSub>
+                        <m:sSubPr>
+                          <m:ctrlPr>
+                            <w:rPr>
+                              <w:rFonts w:ascii="Cambria Math" w:eastAsiaTheme="minorEastAsia" w:hAnsi="Cambria Math"/>
+                              <w:i/>
+                            </w:rPr>
+                          </m:ctrlPr>
+                        </m:sSubPr>
+                        <m:e>
+                          <m:r>
+                            <w:rPr>
+                              <w:rFonts w:ascii="Cambria Math" w:eastAsiaTheme="minorEastAsia" w:hAnsi="Cambria Math"/>
+                            </w:rPr>
+                            <m:t>A</m:t>
+                          </m:r>
+                        </m:e>
+                        <m:sub>
+                          <m:r>
+                            <w:rPr>
+                              <w:rFonts w:ascii="Cambria Math" w:eastAsiaTheme="minorEastAsia" w:hAnsi="Cambria Math"/>
+                            </w:rPr>
+                            <m:t>21</m:t>
+                          </m:r>
+                        </m:sub>
+                      </m:sSub>
+                    </m:num>
+                    <m:den>
+                      <m:sSup>
+                        <m:sSupPr>
+                          <m:ctrlPr>
+                            <w:rPr>
+                              <w:rFonts w:ascii="Cambria Math" w:eastAsiaTheme="minorEastAsia" w:hAnsi="Cambria Math"/>
+                              <w:i/>
+                            </w:rPr>
+                          </m:ctrlPr>
+                        </m:sSupPr>
+                        <m:e>
+                          <m:r>
+                            <w:rPr>
+                              <w:rFonts w:ascii="Cambria Math" w:eastAsiaTheme="minorEastAsia" w:hAnsi="Cambria Math"/>
+                            </w:rPr>
+                            <m:t>T</m:t>
+                          </m:r>
+                        </m:e>
+                        <m:sup>
+                          <m:r>
+                            <w:rPr>
+                              <w:rFonts w:ascii="Cambria Math" w:eastAsiaTheme="minorEastAsia" w:hAnsi="Cambria Math"/>
+                            </w:rPr>
+                            <m:t>3</m:t>
+                          </m:r>
+                        </m:sup>
+                      </m:sSup>
+                    </m:den>
+                  </m:f>
+                </m:e>
+              </m:d>
+              <m:r>
+                <w:rPr>
+                  <w:rFonts w:ascii="Cambria Math" w:eastAsiaTheme="minorEastAsia" w:hAnsi="Cambria Math"/>
+                </w:rPr>
+                <m:t>+</m:t>
+              </m:r>
+              <m:sSup>
+                <m:sSupPr>
+                  <m:ctrlPr>
+                    <w:rPr>
+                      <w:rFonts w:ascii="Cambria Math" w:eastAsiaTheme="minorEastAsia" w:hAnsi="Cambria Math"/>
+                      <w:i/>
+                    </w:rPr>
+                  </m:ctrlPr>
+                </m:sSupPr>
+                <m:e>
+                  <m:r>
+                    <w:rPr>
+                      <w:rFonts w:ascii="Cambria Math" w:eastAsiaTheme="minorEastAsia" w:hAnsi="Cambria Math"/>
+                    </w:rPr>
+                    <m:t>ρ</m:t>
+                  </m:r>
+                </m:e>
+                <m:sup>
+                  <m:r>
+                    <w:rPr>
+                      <w:rFonts w:ascii="Cambria Math" w:eastAsiaTheme="minorEastAsia" w:hAnsi="Cambria Math"/>
+                    </w:rPr>
+                    <m:t>5</m:t>
+                  </m:r>
+                </m:sup>
+              </m:sSup>
+              <m:d>
+                <m:dPr>
+                  <m:ctrlPr>
+                    <w:rPr>
+                      <w:rFonts w:ascii="Cambria Math" w:eastAsiaTheme="minorEastAsia" w:hAnsi="Cambria Math"/>
+                      <w:i/>
+                    </w:rPr>
+                  </m:ctrlPr>
+                </m:dPr>
+                <m:e>
+                  <m:f>
+                    <m:fPr>
+                      <m:type m:val="skw"/>
+                      <m:ctrlPr>
+                        <w:rPr>
+                          <w:rFonts w:ascii="Cambria Math" w:eastAsiaTheme="minorEastAsia" w:hAnsi="Cambria Math"/>
+                          <w:i/>
+                        </w:rPr>
+                      </m:ctrlPr>
+                    </m:fPr>
+                    <m:num>
+                      <m:sSub>
+                        <m:sSubPr>
+                          <m:ctrlPr>
+                            <w:rPr>
+                              <w:rFonts w:ascii="Cambria Math" w:eastAsiaTheme="minorEastAsia" w:hAnsi="Cambria Math"/>
+                              <w:i/>
+                            </w:rPr>
+                          </m:ctrlPr>
+                        </m:sSubPr>
+                        <m:e>
+                          <m:r>
+                            <w:rPr>
+                              <w:rFonts w:ascii="Cambria Math" w:eastAsiaTheme="minorEastAsia" w:hAnsi="Cambria Math"/>
+                            </w:rPr>
+                            <m:t>A</m:t>
+                          </m:r>
+                        </m:e>
+                        <m:sub>
+                          <m:r>
+                            <w:rPr>
+                              <w:rFonts w:ascii="Cambria Math" w:eastAsiaTheme="minorEastAsia" w:hAnsi="Cambria Math"/>
+                            </w:rPr>
+                            <m:t>2</m:t>
+                          </m:r>
+                          <m:r>
+                            <w:rPr>
+                              <w:rFonts w:ascii="Cambria Math" w:eastAsiaTheme="minorEastAsia" w:hAnsi="Cambria Math"/>
+                            </w:rPr>
+                            <m:t>2</m:t>
+                          </m:r>
+                        </m:sub>
+                      </m:sSub>
+                    </m:num>
+                    <m:den>
+                      <m:sSup>
+                        <m:sSupPr>
+                          <m:ctrlPr>
+                            <w:rPr>
+                              <w:rFonts w:ascii="Cambria Math" w:eastAsiaTheme="minorEastAsia" w:hAnsi="Cambria Math"/>
+                              <w:i/>
+                            </w:rPr>
+                          </m:ctrlPr>
+                        </m:sSupPr>
+                        <m:e>
+                          <m:r>
+                            <w:rPr>
+                              <w:rFonts w:ascii="Cambria Math" w:eastAsiaTheme="minorEastAsia" w:hAnsi="Cambria Math"/>
+                            </w:rPr>
+                            <m:t>T</m:t>
+                          </m:r>
+                        </m:e>
+                        <m:sup>
+                          <m:r>
+                            <w:rPr>
+                              <w:rFonts w:ascii="Cambria Math" w:eastAsiaTheme="minorEastAsia" w:hAnsi="Cambria Math"/>
+                            </w:rPr>
+                            <m:t>2</m:t>
+                          </m:r>
+                        </m:sup>
+                      </m:sSup>
+                    </m:den>
+                  </m:f>
+                  <m:r>
+                    <w:rPr>
+                      <w:rFonts w:ascii="Cambria Math" w:eastAsiaTheme="minorEastAsia" w:hAnsi="Cambria Math"/>
+                    </w:rPr>
+                    <m:t>+</m:t>
+                  </m:r>
+                  <m:f>
+                    <m:fPr>
+                      <m:type m:val="skw"/>
+                      <m:ctrlPr>
+                        <w:rPr>
+                          <w:rFonts w:ascii="Cambria Math" w:eastAsiaTheme="minorEastAsia" w:hAnsi="Cambria Math"/>
+                          <w:i/>
+                        </w:rPr>
+                      </m:ctrlPr>
+                    </m:fPr>
+                    <m:num>
+                      <m:sSub>
+                        <m:sSubPr>
+                          <m:ctrlPr>
+                            <w:rPr>
+                              <w:rFonts w:ascii="Cambria Math" w:eastAsiaTheme="minorEastAsia" w:hAnsi="Cambria Math"/>
+                              <w:i/>
+                            </w:rPr>
+                          </m:ctrlPr>
+                        </m:sSubPr>
+                        <m:e>
+                          <m:r>
+                            <w:rPr>
+                              <w:rFonts w:ascii="Cambria Math" w:eastAsiaTheme="minorEastAsia" w:hAnsi="Cambria Math"/>
+                            </w:rPr>
+                            <m:t>A</m:t>
+                          </m:r>
+                        </m:e>
+                        <m:sub>
+                          <m:r>
+                            <w:rPr>
+                              <w:rFonts w:ascii="Cambria Math" w:eastAsiaTheme="minorEastAsia" w:hAnsi="Cambria Math"/>
+                            </w:rPr>
+                            <m:t>2</m:t>
+                          </m:r>
+                          <m:r>
+                            <w:rPr>
+                              <w:rFonts w:ascii="Cambria Math" w:eastAsiaTheme="minorEastAsia" w:hAnsi="Cambria Math"/>
+                            </w:rPr>
+                            <m:t>3</m:t>
+                          </m:r>
+                        </m:sub>
+                      </m:sSub>
+                    </m:num>
+                    <m:den>
+                      <m:sSup>
+                        <m:sSupPr>
+                          <m:ctrlPr>
+                            <w:rPr>
+                              <w:rFonts w:ascii="Cambria Math" w:eastAsiaTheme="minorEastAsia" w:hAnsi="Cambria Math"/>
+                              <w:i/>
+                            </w:rPr>
+                          </m:ctrlPr>
+                        </m:sSupPr>
+                        <m:e>
+                          <m:r>
+                            <w:rPr>
+                              <w:rFonts w:ascii="Cambria Math" w:eastAsiaTheme="minorEastAsia" w:hAnsi="Cambria Math"/>
+                            </w:rPr>
+                            <m:t>T</m:t>
+                          </m:r>
+                        </m:e>
+                        <m:sup>
+                          <m:r>
+                            <w:rPr>
+                              <w:rFonts w:ascii="Cambria Math" w:eastAsiaTheme="minorEastAsia" w:hAnsi="Cambria Math"/>
+                            </w:rPr>
+                            <m:t>4</m:t>
+                          </m:r>
+                        </m:sup>
+                      </m:sSup>
+                    </m:den>
+                  </m:f>
+                </m:e>
+              </m:d>
+              <m:r>
+                <w:rPr>
+                  <w:rFonts w:ascii="Cambria Math" w:eastAsiaTheme="minorEastAsia" w:hAnsi="Cambria Math"/>
+                </w:rPr>
+                <m:t>+</m:t>
+              </m:r>
+              <m:sSup>
+                <m:sSupPr>
+                  <m:ctrlPr>
+                    <w:rPr>
+                      <w:rFonts w:ascii="Cambria Math" w:eastAsiaTheme="minorEastAsia" w:hAnsi="Cambria Math"/>
+                      <w:i/>
+                    </w:rPr>
+                  </m:ctrlPr>
+                </m:sSupPr>
+                <m:e>
+                  <m:r>
+                    <w:rPr>
+                      <w:rFonts w:ascii="Cambria Math" w:eastAsiaTheme="minorEastAsia" w:hAnsi="Cambria Math"/>
+                    </w:rPr>
+                    <m:t>ρ</m:t>
+                  </m:r>
+                </m:e>
+                <m:sup>
+                  <m:r>
+                    <w:rPr>
+                      <w:rFonts w:ascii="Cambria Math" w:eastAsiaTheme="minorEastAsia" w:hAnsi="Cambria Math"/>
+                    </w:rPr>
+                    <m:t>7</m:t>
+                  </m:r>
+                </m:sup>
+              </m:sSup>
+              <m:d>
+                <m:dPr>
+                  <m:ctrlPr>
+                    <w:rPr>
+                      <w:rFonts w:ascii="Cambria Math" w:eastAsiaTheme="minorEastAsia" w:hAnsi="Cambria Math"/>
+                      <w:i/>
+                    </w:rPr>
+                  </m:ctrlPr>
+                </m:dPr>
+                <m:e>
+                  <m:f>
+                    <m:fPr>
+                      <m:type m:val="skw"/>
+                      <m:ctrlPr>
+                        <w:rPr>
+                          <w:rFonts w:ascii="Cambria Math" w:eastAsiaTheme="minorEastAsia" w:hAnsi="Cambria Math"/>
+                          <w:i/>
+                        </w:rPr>
+                      </m:ctrlPr>
+                    </m:fPr>
+                    <m:num>
+                      <m:sSub>
+                        <m:sSubPr>
+                          <m:ctrlPr>
+                            <w:rPr>
+                              <w:rFonts w:ascii="Cambria Math" w:eastAsiaTheme="minorEastAsia" w:hAnsi="Cambria Math"/>
+                              <w:i/>
+                            </w:rPr>
+                          </m:ctrlPr>
+                        </m:sSubPr>
+                        <m:e>
+                          <m:r>
+                            <w:rPr>
+                              <w:rFonts w:ascii="Cambria Math" w:eastAsiaTheme="minorEastAsia" w:hAnsi="Cambria Math"/>
+                            </w:rPr>
+                            <m:t>A</m:t>
+                          </m:r>
+                        </m:e>
+                        <m:sub>
+                          <m:r>
+                            <w:rPr>
+                              <w:rFonts w:ascii="Cambria Math" w:eastAsiaTheme="minorEastAsia" w:hAnsi="Cambria Math"/>
+                            </w:rPr>
+                            <m:t>2</m:t>
+                          </m:r>
+                          <m:r>
+                            <w:rPr>
+                              <w:rFonts w:ascii="Cambria Math" w:eastAsiaTheme="minorEastAsia" w:hAnsi="Cambria Math"/>
+                            </w:rPr>
+                            <m:t>4</m:t>
+                          </m:r>
+                        </m:sub>
+                      </m:sSub>
+                    </m:num>
+                    <m:den>
+                      <m:sSup>
+                        <m:sSupPr>
+                          <m:ctrlPr>
+                            <w:rPr>
+                              <w:rFonts w:ascii="Cambria Math" w:eastAsiaTheme="minorEastAsia" w:hAnsi="Cambria Math"/>
+                              <w:i/>
+                            </w:rPr>
+                          </m:ctrlPr>
+                        </m:sSupPr>
+                        <m:e>
+                          <m:r>
+                            <w:rPr>
+                              <w:rFonts w:ascii="Cambria Math" w:eastAsiaTheme="minorEastAsia" w:hAnsi="Cambria Math"/>
+                            </w:rPr>
+                            <m:t>T</m:t>
+                          </m:r>
+                        </m:e>
+                        <m:sup>
+                          <m:r>
+                            <w:rPr>
+                              <w:rFonts w:ascii="Cambria Math" w:eastAsiaTheme="minorEastAsia" w:hAnsi="Cambria Math"/>
+                            </w:rPr>
+                            <m:t>2</m:t>
+                          </m:r>
+                        </m:sup>
+                      </m:sSup>
+                    </m:den>
+                  </m:f>
+                  <m:r>
+                    <w:rPr>
+                      <w:rFonts w:ascii="Cambria Math" w:eastAsiaTheme="minorEastAsia" w:hAnsi="Cambria Math"/>
+                    </w:rPr>
+                    <m:t>+</m:t>
+                  </m:r>
+                  <m:f>
+                    <m:fPr>
+                      <m:type m:val="skw"/>
+                      <m:ctrlPr>
+                        <w:rPr>
+                          <w:rFonts w:ascii="Cambria Math" w:eastAsiaTheme="minorEastAsia" w:hAnsi="Cambria Math"/>
+                          <w:i/>
+                        </w:rPr>
+                      </m:ctrlPr>
+                    </m:fPr>
+                    <m:num>
+                      <m:sSub>
+                        <m:sSubPr>
+                          <m:ctrlPr>
+                            <w:rPr>
+                              <w:rFonts w:ascii="Cambria Math" w:eastAsiaTheme="minorEastAsia" w:hAnsi="Cambria Math"/>
+                              <w:i/>
+                            </w:rPr>
+                          </m:ctrlPr>
+                        </m:sSubPr>
+                        <m:e>
+                          <m:r>
+                            <w:rPr>
+                              <w:rFonts w:ascii="Cambria Math" w:eastAsiaTheme="minorEastAsia" w:hAnsi="Cambria Math"/>
+                            </w:rPr>
+                            <m:t>A</m:t>
+                          </m:r>
+                        </m:e>
+                        <m:sub>
+                          <m:r>
+                            <w:rPr>
+                              <w:rFonts w:ascii="Cambria Math" w:eastAsiaTheme="minorEastAsia" w:hAnsi="Cambria Math"/>
+                            </w:rPr>
+                            <m:t>2</m:t>
+                          </m:r>
+                          <m:r>
+                            <w:rPr>
+                              <w:rFonts w:ascii="Cambria Math" w:eastAsiaTheme="minorEastAsia" w:hAnsi="Cambria Math"/>
+                            </w:rPr>
+                            <m:t>5</m:t>
+                          </m:r>
+                        </m:sub>
+                      </m:sSub>
+                    </m:num>
+                    <m:den>
+                      <m:sSup>
+                        <m:sSupPr>
+                          <m:ctrlPr>
+                            <w:rPr>
+                              <w:rFonts w:ascii="Cambria Math" w:eastAsiaTheme="minorEastAsia" w:hAnsi="Cambria Math"/>
+                              <w:i/>
+                            </w:rPr>
+                          </m:ctrlPr>
+                        </m:sSupPr>
+                        <m:e>
+                          <m:r>
+                            <w:rPr>
+                              <w:rFonts w:ascii="Cambria Math" w:eastAsiaTheme="minorEastAsia" w:hAnsi="Cambria Math"/>
+                            </w:rPr>
+                            <m:t>T</m:t>
+                          </m:r>
+                        </m:e>
+                        <m:sup>
+                          <m:r>
+                            <w:rPr>
+                              <w:rFonts w:ascii="Cambria Math" w:eastAsiaTheme="minorEastAsia" w:hAnsi="Cambria Math"/>
+                            </w:rPr>
+                            <m:t>3</m:t>
+                          </m:r>
+                        </m:sup>
+                      </m:sSup>
+                    </m:den>
+                  </m:f>
+                </m:e>
+              </m:d>
+              <m:r>
+                <w:rPr>
+                  <w:rFonts w:ascii="Cambria Math" w:eastAsiaTheme="minorEastAsia" w:hAnsi="Cambria Math"/>
+                </w:rPr>
+                <m:t>+</m:t>
+              </m:r>
+              <m:sSup>
+                <m:sSupPr>
+                  <m:ctrlPr>
+                    <w:rPr>
+                      <w:rFonts w:ascii="Cambria Math" w:eastAsiaTheme="minorEastAsia" w:hAnsi="Cambria Math"/>
+                      <w:i/>
+                    </w:rPr>
+                  </m:ctrlPr>
+                </m:sSupPr>
+                <m:e>
+                  <m:r>
+                    <w:rPr>
+                      <w:rFonts w:ascii="Cambria Math" w:eastAsiaTheme="minorEastAsia" w:hAnsi="Cambria Math"/>
+                    </w:rPr>
+                    <m:t>ρ</m:t>
+                  </m:r>
+                </m:e>
+                <m:sup>
+                  <m:r>
+                    <w:rPr>
+                      <w:rFonts w:ascii="Cambria Math" w:eastAsiaTheme="minorEastAsia" w:hAnsi="Cambria Math"/>
+                    </w:rPr>
+                    <m:t>9</m:t>
+                  </m:r>
+                </m:sup>
+              </m:sSup>
+              <m:d>
+                <m:dPr>
+                  <m:ctrlPr>
+                    <w:rPr>
+                      <w:rFonts w:ascii="Cambria Math" w:eastAsiaTheme="minorEastAsia" w:hAnsi="Cambria Math"/>
+                      <w:i/>
+                    </w:rPr>
+                  </m:ctrlPr>
+                </m:dPr>
+                <m:e>
+                  <m:f>
+                    <m:fPr>
+                      <m:type m:val="skw"/>
+                      <m:ctrlPr>
+                        <w:rPr>
+                          <w:rFonts w:ascii="Cambria Math" w:eastAsiaTheme="minorEastAsia" w:hAnsi="Cambria Math"/>
+                          <w:i/>
+                        </w:rPr>
+                      </m:ctrlPr>
+                    </m:fPr>
+                    <m:num>
+                      <m:sSub>
+                        <m:sSubPr>
+                          <m:ctrlPr>
+                            <w:rPr>
+                              <w:rFonts w:ascii="Cambria Math" w:eastAsiaTheme="minorEastAsia" w:hAnsi="Cambria Math"/>
+                              <w:i/>
+                            </w:rPr>
+                          </m:ctrlPr>
+                        </m:sSubPr>
+                        <m:e>
+                          <m:r>
+                            <w:rPr>
+                              <w:rFonts w:ascii="Cambria Math" w:eastAsiaTheme="minorEastAsia" w:hAnsi="Cambria Math"/>
+                            </w:rPr>
+                            <m:t>A</m:t>
+                          </m:r>
+                        </m:e>
+                        <m:sub>
+                          <m:r>
+                            <w:rPr>
+                              <w:rFonts w:ascii="Cambria Math" w:eastAsiaTheme="minorEastAsia" w:hAnsi="Cambria Math"/>
+                            </w:rPr>
+                            <m:t>2</m:t>
+                          </m:r>
+                          <m:r>
+                            <w:rPr>
+                              <w:rFonts w:ascii="Cambria Math" w:eastAsiaTheme="minorEastAsia" w:hAnsi="Cambria Math"/>
+                            </w:rPr>
+                            <m:t>6</m:t>
+                          </m:r>
+                        </m:sub>
+                      </m:sSub>
+                    </m:num>
+                    <m:den>
+                      <m:sSup>
+                        <m:sSupPr>
+                          <m:ctrlPr>
+                            <w:rPr>
+                              <w:rFonts w:ascii="Cambria Math" w:eastAsiaTheme="minorEastAsia" w:hAnsi="Cambria Math"/>
+                              <w:i/>
+                            </w:rPr>
+                          </m:ctrlPr>
+                        </m:sSupPr>
+                        <m:e>
+                          <m:r>
+                            <w:rPr>
+                              <w:rFonts w:ascii="Cambria Math" w:eastAsiaTheme="minorEastAsia" w:hAnsi="Cambria Math"/>
+                            </w:rPr>
+                            <m:t>T</m:t>
+                          </m:r>
+                        </m:e>
+                        <m:sup>
+                          <m:r>
+                            <w:rPr>
+                              <w:rFonts w:ascii="Cambria Math" w:eastAsiaTheme="minorEastAsia" w:hAnsi="Cambria Math"/>
+                            </w:rPr>
+                            <m:t>2</m:t>
+                          </m:r>
+                        </m:sup>
+                      </m:sSup>
+                    </m:den>
+                  </m:f>
+                  <m:r>
+                    <w:rPr>
+                      <w:rFonts w:ascii="Cambria Math" w:eastAsiaTheme="minorEastAsia" w:hAnsi="Cambria Math"/>
+                    </w:rPr>
+                    <m:t>+</m:t>
+                  </m:r>
+                  <m:f>
+                    <m:fPr>
+                      <m:type m:val="skw"/>
+                      <m:ctrlPr>
+                        <w:rPr>
+                          <w:rFonts w:ascii="Cambria Math" w:eastAsiaTheme="minorEastAsia" w:hAnsi="Cambria Math"/>
+                          <w:i/>
+                        </w:rPr>
+                      </m:ctrlPr>
+                    </m:fPr>
+                    <m:num>
+                      <m:sSub>
+                        <m:sSubPr>
+                          <m:ctrlPr>
+                            <w:rPr>
+                              <w:rFonts w:ascii="Cambria Math" w:eastAsiaTheme="minorEastAsia" w:hAnsi="Cambria Math"/>
+                              <w:i/>
+                            </w:rPr>
+                          </m:ctrlPr>
+                        </m:sSubPr>
+                        <m:e>
+                          <m:r>
+                            <w:rPr>
+                              <w:rFonts w:ascii="Cambria Math" w:eastAsiaTheme="minorEastAsia" w:hAnsi="Cambria Math"/>
+                            </w:rPr>
+                            <m:t>A</m:t>
+                          </m:r>
+                        </m:e>
+                        <m:sub>
+                          <m:r>
+                            <w:rPr>
+                              <w:rFonts w:ascii="Cambria Math" w:eastAsiaTheme="minorEastAsia" w:hAnsi="Cambria Math"/>
+                            </w:rPr>
+                            <m:t>2</m:t>
+                          </m:r>
+                          <m:r>
+                            <w:rPr>
+                              <w:rFonts w:ascii="Cambria Math" w:eastAsiaTheme="minorEastAsia" w:hAnsi="Cambria Math"/>
+                            </w:rPr>
+                            <m:t>7</m:t>
+                          </m:r>
+                        </m:sub>
+                      </m:sSub>
+                    </m:num>
+                    <m:den>
+                      <m:sSup>
+                        <m:sSupPr>
+                          <m:ctrlPr>
+                            <w:rPr>
+                              <w:rFonts w:ascii="Cambria Math" w:eastAsiaTheme="minorEastAsia" w:hAnsi="Cambria Math"/>
+                              <w:i/>
+                            </w:rPr>
+                          </m:ctrlPr>
+                        </m:sSupPr>
+                        <m:e>
+                          <m:r>
+                            <w:rPr>
+                              <w:rFonts w:ascii="Cambria Math" w:eastAsiaTheme="minorEastAsia" w:hAnsi="Cambria Math"/>
+                            </w:rPr>
+                            <m:t>T</m:t>
+                          </m:r>
+                        </m:e>
+                        <m:sup>
+                          <m:r>
+                            <w:rPr>
+                              <w:rFonts w:ascii="Cambria Math" w:eastAsiaTheme="minorEastAsia" w:hAnsi="Cambria Math"/>
+                            </w:rPr>
+                            <m:t>4</m:t>
+                          </m:r>
+                        </m:sup>
+                      </m:sSup>
+                    </m:den>
+                  </m:f>
+                </m:e>
+              </m:d>
+              <m:r>
+                <w:rPr>
+                  <w:rFonts w:ascii="Cambria Math" w:eastAsiaTheme="minorEastAsia" w:hAnsi="Cambria Math"/>
+                </w:rPr>
+                <m:t>+</m:t>
+              </m:r>
+              <m:sSup>
+                <m:sSupPr>
+                  <m:ctrlPr>
+                    <w:rPr>
+                      <w:rFonts w:ascii="Cambria Math" w:eastAsiaTheme="minorEastAsia" w:hAnsi="Cambria Math"/>
+                      <w:i/>
+                    </w:rPr>
+                  </m:ctrlPr>
+                </m:sSupPr>
+                <m:e>
+                  <m:r>
+                    <w:rPr>
+                      <w:rFonts w:ascii="Cambria Math" w:eastAsiaTheme="minorEastAsia" w:hAnsi="Cambria Math"/>
+                    </w:rPr>
+                    <m:t>ρ</m:t>
+                  </m:r>
+                </m:e>
+                <m:sup>
+                  <m:r>
+                    <w:rPr>
+                      <w:rFonts w:ascii="Cambria Math" w:eastAsiaTheme="minorEastAsia" w:hAnsi="Cambria Math"/>
+                    </w:rPr>
+                    <m:t>11</m:t>
+                  </m:r>
+                </m:sup>
+              </m:sSup>
+              <m:d>
+                <m:dPr>
+                  <m:ctrlPr>
+                    <w:rPr>
+                      <w:rFonts w:ascii="Cambria Math" w:eastAsiaTheme="minorEastAsia" w:hAnsi="Cambria Math"/>
+                      <w:i/>
+                    </w:rPr>
+                  </m:ctrlPr>
+                </m:dPr>
+                <m:e>
+                  <m:f>
+                    <m:fPr>
+                      <m:type m:val="skw"/>
+                      <m:ctrlPr>
+                        <w:rPr>
+                          <w:rFonts w:ascii="Cambria Math" w:eastAsiaTheme="minorEastAsia" w:hAnsi="Cambria Math"/>
+                          <w:i/>
+                        </w:rPr>
+                      </m:ctrlPr>
+                    </m:fPr>
+                    <m:num>
+                      <m:sSub>
+                        <m:sSubPr>
+                          <m:ctrlPr>
+                            <w:rPr>
+                              <w:rFonts w:ascii="Cambria Math" w:eastAsiaTheme="minorEastAsia" w:hAnsi="Cambria Math"/>
+                              <w:i/>
+                            </w:rPr>
+                          </m:ctrlPr>
+                        </m:sSubPr>
+                        <m:e>
+                          <m:r>
+                            <w:rPr>
+                              <w:rFonts w:ascii="Cambria Math" w:eastAsiaTheme="minorEastAsia" w:hAnsi="Cambria Math"/>
+                            </w:rPr>
+                            <m:t>A</m:t>
+                          </m:r>
+                        </m:e>
+                        <m:sub>
+                          <m:r>
+                            <w:rPr>
+                              <w:rFonts w:ascii="Cambria Math" w:eastAsiaTheme="minorEastAsia" w:hAnsi="Cambria Math"/>
+                            </w:rPr>
+                            <m:t>2</m:t>
+                          </m:r>
+                          <m:r>
+                            <w:rPr>
+                              <w:rFonts w:ascii="Cambria Math" w:eastAsiaTheme="minorEastAsia" w:hAnsi="Cambria Math"/>
+                            </w:rPr>
+                            <m:t>8</m:t>
+                          </m:r>
+                        </m:sub>
+                      </m:sSub>
+                    </m:num>
+                    <m:den>
+                      <m:sSup>
+                        <m:sSupPr>
+                          <m:ctrlPr>
+                            <w:rPr>
+                              <w:rFonts w:ascii="Cambria Math" w:eastAsiaTheme="minorEastAsia" w:hAnsi="Cambria Math"/>
+                              <w:i/>
+                            </w:rPr>
+                          </m:ctrlPr>
+                        </m:sSupPr>
+                        <m:e>
+                          <m:r>
+                            <w:rPr>
+                              <w:rFonts w:ascii="Cambria Math" w:eastAsiaTheme="minorEastAsia" w:hAnsi="Cambria Math"/>
+                            </w:rPr>
+                            <m:t>T</m:t>
+                          </m:r>
+                        </m:e>
+                        <m:sup>
+                          <m:r>
+                            <w:rPr>
+                              <w:rFonts w:ascii="Cambria Math" w:eastAsiaTheme="minorEastAsia" w:hAnsi="Cambria Math"/>
+                            </w:rPr>
+                            <m:t>2</m:t>
+                          </m:r>
+                        </m:sup>
+                      </m:sSup>
+                    </m:den>
+                  </m:f>
+                  <m:r>
+                    <w:rPr>
+                      <w:rFonts w:ascii="Cambria Math" w:eastAsiaTheme="minorEastAsia" w:hAnsi="Cambria Math"/>
+                    </w:rPr>
+                    <m:t>+</m:t>
+                  </m:r>
+                  <m:f>
+                    <m:fPr>
+                      <m:type m:val="skw"/>
+                      <m:ctrlPr>
+                        <w:rPr>
+                          <w:rFonts w:ascii="Cambria Math" w:eastAsiaTheme="minorEastAsia" w:hAnsi="Cambria Math"/>
+                          <w:i/>
+                        </w:rPr>
+                      </m:ctrlPr>
+                    </m:fPr>
+                    <m:num>
+                      <m:sSub>
+                        <m:sSubPr>
+                          <m:ctrlPr>
+                            <w:rPr>
+                              <w:rFonts w:ascii="Cambria Math" w:eastAsiaTheme="minorEastAsia" w:hAnsi="Cambria Math"/>
+                              <w:i/>
+                            </w:rPr>
+                          </m:ctrlPr>
+                        </m:sSubPr>
+                        <m:e>
+                          <m:r>
+                            <w:rPr>
+                              <w:rFonts w:ascii="Cambria Math" w:eastAsiaTheme="minorEastAsia" w:hAnsi="Cambria Math"/>
+                            </w:rPr>
+                            <m:t>A</m:t>
+                          </m:r>
+                        </m:e>
+                        <m:sub>
+                          <m:r>
+                            <w:rPr>
+                              <w:rFonts w:ascii="Cambria Math" w:eastAsiaTheme="minorEastAsia" w:hAnsi="Cambria Math"/>
+                            </w:rPr>
+                            <m:t>2</m:t>
+                          </m:r>
+                          <m:r>
+                            <w:rPr>
+                              <w:rFonts w:ascii="Cambria Math" w:eastAsiaTheme="minorEastAsia" w:hAnsi="Cambria Math"/>
+                            </w:rPr>
+                            <m:t>9</m:t>
+                          </m:r>
+                        </m:sub>
+                      </m:sSub>
+                    </m:num>
+                    <m:den>
+                      <m:sSup>
+                        <m:sSupPr>
+                          <m:ctrlPr>
+                            <w:rPr>
+                              <w:rFonts w:ascii="Cambria Math" w:eastAsiaTheme="minorEastAsia" w:hAnsi="Cambria Math"/>
+                              <w:i/>
+                            </w:rPr>
+                          </m:ctrlPr>
+                        </m:sSupPr>
+                        <m:e>
+                          <m:r>
+                            <w:rPr>
+                              <w:rFonts w:ascii="Cambria Math" w:eastAsiaTheme="minorEastAsia" w:hAnsi="Cambria Math"/>
+                            </w:rPr>
+                            <m:t>T</m:t>
+                          </m:r>
+                        </m:e>
+                        <m:sup>
+                          <m:r>
+                            <w:rPr>
+                              <w:rFonts w:ascii="Cambria Math" w:eastAsiaTheme="minorEastAsia" w:hAnsi="Cambria Math"/>
+                            </w:rPr>
+                            <m:t>3</m:t>
+                          </m:r>
+                        </m:sup>
+                      </m:sSup>
+                    </m:den>
+                  </m:f>
+                </m:e>
+              </m:d>
+              <m:r>
+                <w:rPr>
+                  <w:rFonts w:ascii="Cambria Math" w:eastAsiaTheme="minorEastAsia" w:hAnsi="Cambria Math"/>
+                </w:rPr>
+                <m:t>+</m:t>
+              </m:r>
+              <m:sSup>
+                <m:sSupPr>
+                  <m:ctrlPr>
+                    <w:rPr>
+                      <w:rFonts w:ascii="Cambria Math" w:eastAsiaTheme="minorEastAsia" w:hAnsi="Cambria Math"/>
+                      <w:i/>
+                    </w:rPr>
+                  </m:ctrlPr>
+                </m:sSupPr>
+                <m:e>
+                  <m:r>
+                    <w:rPr>
+                      <w:rFonts w:ascii="Cambria Math" w:eastAsiaTheme="minorEastAsia" w:hAnsi="Cambria Math"/>
+                    </w:rPr>
+                    <m:t>ρ</m:t>
+                  </m:r>
+                </m:e>
+                <m:sup>
+                  <m:r>
+                    <w:rPr>
+                      <w:rFonts w:ascii="Cambria Math" w:eastAsiaTheme="minorEastAsia" w:hAnsi="Cambria Math"/>
+                    </w:rPr>
+                    <m:t>1</m:t>
+                  </m:r>
+                  <m:r>
+                    <w:rPr>
+                      <w:rFonts w:ascii="Cambria Math" w:eastAsiaTheme="minorEastAsia" w:hAnsi="Cambria Math"/>
+                    </w:rPr>
+                    <m:t>3</m:t>
+                  </m:r>
+                </m:sup>
+              </m:sSup>
+              <m:d>
+                <m:dPr>
+                  <m:ctrlPr>
+                    <w:rPr>
+                      <w:rFonts w:ascii="Cambria Math" w:eastAsiaTheme="minorEastAsia" w:hAnsi="Cambria Math"/>
+                      <w:i/>
+                    </w:rPr>
+                  </m:ctrlPr>
+                </m:dPr>
+                <m:e>
+                  <m:f>
+                    <m:fPr>
+                      <m:type m:val="skw"/>
+                      <m:ctrlPr>
+                        <w:rPr>
+                          <w:rFonts w:ascii="Cambria Math" w:eastAsiaTheme="minorEastAsia" w:hAnsi="Cambria Math"/>
+                          <w:i/>
+                        </w:rPr>
+                      </m:ctrlPr>
+                    </m:fPr>
+                    <m:num>
+                      <m:sSub>
+                        <m:sSubPr>
+                          <m:ctrlPr>
+                            <w:rPr>
+                              <w:rFonts w:ascii="Cambria Math" w:eastAsiaTheme="minorEastAsia" w:hAnsi="Cambria Math"/>
+                              <w:i/>
+                            </w:rPr>
+                          </m:ctrlPr>
+                        </m:sSubPr>
+                        <m:e>
+                          <m:r>
+                            <w:rPr>
+                              <w:rFonts w:ascii="Cambria Math" w:eastAsiaTheme="minorEastAsia" w:hAnsi="Cambria Math"/>
+                            </w:rPr>
+                            <m:t>A</m:t>
+                          </m:r>
+                        </m:e>
+                        <m:sub>
+                          <m:r>
+                            <w:rPr>
+                              <w:rFonts w:ascii="Cambria Math" w:eastAsiaTheme="minorEastAsia" w:hAnsi="Cambria Math"/>
+                            </w:rPr>
+                            <m:t>3</m:t>
+                          </m:r>
+                          <m:r>
+                            <w:rPr>
+                              <w:rFonts w:ascii="Cambria Math" w:eastAsiaTheme="minorEastAsia" w:hAnsi="Cambria Math"/>
+                            </w:rPr>
+                            <m:t>0</m:t>
+                          </m:r>
+                        </m:sub>
+                      </m:sSub>
+                    </m:num>
+                    <m:den>
+                      <m:sSup>
+                        <m:sSupPr>
+                          <m:ctrlPr>
+                            <w:rPr>
+                              <w:rFonts w:ascii="Cambria Math" w:eastAsiaTheme="minorEastAsia" w:hAnsi="Cambria Math"/>
+                              <w:i/>
+                            </w:rPr>
+                          </m:ctrlPr>
+                        </m:sSupPr>
+                        <m:e>
+                          <m:r>
+                            <w:rPr>
+                              <w:rFonts w:ascii="Cambria Math" w:eastAsiaTheme="minorEastAsia" w:hAnsi="Cambria Math"/>
+                            </w:rPr>
+                            <m:t>T</m:t>
+                          </m:r>
+                        </m:e>
+                        <m:sup>
+                          <m:r>
+                            <w:rPr>
+                              <w:rFonts w:ascii="Cambria Math" w:eastAsiaTheme="minorEastAsia" w:hAnsi="Cambria Math"/>
+                            </w:rPr>
+                            <m:t>2</m:t>
+                          </m:r>
+                        </m:sup>
+                      </m:sSup>
+                    </m:den>
+                  </m:f>
+                  <m:r>
+                    <w:rPr>
+                      <w:rFonts w:ascii="Cambria Math" w:eastAsiaTheme="minorEastAsia" w:hAnsi="Cambria Math"/>
+                    </w:rPr>
+                    <m:t>+</m:t>
+                  </m:r>
+                  <m:f>
+                    <m:fPr>
+                      <m:type m:val="skw"/>
+                      <m:ctrlPr>
+                        <w:rPr>
+                          <w:rFonts w:ascii="Cambria Math" w:eastAsiaTheme="minorEastAsia" w:hAnsi="Cambria Math"/>
+                          <w:i/>
+                        </w:rPr>
+                      </m:ctrlPr>
+                    </m:fPr>
+                    <m:num>
+                      <m:sSub>
+                        <m:sSubPr>
+                          <m:ctrlPr>
+                            <w:rPr>
+                              <w:rFonts w:ascii="Cambria Math" w:eastAsiaTheme="minorEastAsia" w:hAnsi="Cambria Math"/>
+                              <w:i/>
+                            </w:rPr>
+                          </m:ctrlPr>
+                        </m:sSubPr>
+                        <m:e>
+                          <m:r>
+                            <w:rPr>
+                              <w:rFonts w:ascii="Cambria Math" w:eastAsiaTheme="minorEastAsia" w:hAnsi="Cambria Math"/>
+                            </w:rPr>
+                            <m:t>A</m:t>
+                          </m:r>
+                        </m:e>
+                        <m:sub>
+                          <m:r>
+                            <w:rPr>
+                              <w:rFonts w:ascii="Cambria Math" w:eastAsiaTheme="minorEastAsia" w:hAnsi="Cambria Math"/>
+                            </w:rPr>
+                            <m:t>3</m:t>
+                          </m:r>
+                          <m:r>
+                            <w:rPr>
+                              <w:rFonts w:ascii="Cambria Math" w:eastAsiaTheme="minorEastAsia" w:hAnsi="Cambria Math"/>
+                            </w:rPr>
+                            <m:t>1</m:t>
+                          </m:r>
+                        </m:sub>
+                      </m:sSub>
+                    </m:num>
+                    <m:den>
+                      <m:sSup>
+                        <m:sSupPr>
+                          <m:ctrlPr>
+                            <w:rPr>
+                              <w:rFonts w:ascii="Cambria Math" w:eastAsiaTheme="minorEastAsia" w:hAnsi="Cambria Math"/>
+                              <w:i/>
+                            </w:rPr>
+                          </m:ctrlPr>
+                        </m:sSupPr>
+                        <m:e>
+                          <m:r>
+                            <w:rPr>
+                              <w:rFonts w:ascii="Cambria Math" w:eastAsiaTheme="minorEastAsia" w:hAnsi="Cambria Math"/>
+                            </w:rPr>
+                            <m:t>T</m:t>
+                          </m:r>
+                        </m:e>
+                        <m:sup>
+                          <m:r>
+                            <w:rPr>
+                              <w:rFonts w:ascii="Cambria Math" w:eastAsiaTheme="minorEastAsia" w:hAnsi="Cambria Math"/>
+                            </w:rPr>
+                            <m:t>3</m:t>
+                          </m:r>
+                        </m:sup>
+                      </m:sSup>
+                    </m:den>
+                  </m:f>
+                  <m:r>
+                    <w:rPr>
+                      <w:rFonts w:ascii="Cambria Math" w:eastAsiaTheme="minorEastAsia" w:hAnsi="Cambria Math"/>
+                    </w:rPr>
+                    <m:t>+</m:t>
+                  </m:r>
+                  <m:f>
+                    <m:fPr>
+                      <m:type m:val="skw"/>
+                      <m:ctrlPr>
+                        <w:rPr>
+                          <w:rFonts w:ascii="Cambria Math" w:eastAsiaTheme="minorEastAsia" w:hAnsi="Cambria Math"/>
+                          <w:i/>
+                        </w:rPr>
+                      </m:ctrlPr>
+                    </m:fPr>
+                    <m:num>
+                      <m:sSub>
+                        <m:sSubPr>
+                          <m:ctrlPr>
+                            <w:rPr>
+                              <w:rFonts w:ascii="Cambria Math" w:eastAsiaTheme="minorEastAsia" w:hAnsi="Cambria Math"/>
+                              <w:i/>
+                            </w:rPr>
+                          </m:ctrlPr>
+                        </m:sSubPr>
+                        <m:e>
+                          <m:r>
+                            <w:rPr>
+                              <w:rFonts w:ascii="Cambria Math" w:eastAsiaTheme="minorEastAsia" w:hAnsi="Cambria Math"/>
+                            </w:rPr>
+                            <m:t>A</m:t>
+                          </m:r>
+                        </m:e>
+                        <m:sub>
+                          <m:r>
+                            <w:rPr>
+                              <w:rFonts w:ascii="Cambria Math" w:eastAsiaTheme="minorEastAsia" w:hAnsi="Cambria Math"/>
+                            </w:rPr>
+                            <m:t>32</m:t>
+                          </m:r>
+                        </m:sub>
+                      </m:sSub>
+                    </m:num>
+                    <m:den>
+                      <m:sSup>
+                        <m:sSupPr>
+                          <m:ctrlPr>
+                            <w:rPr>
+                              <w:rFonts w:ascii="Cambria Math" w:eastAsiaTheme="minorEastAsia" w:hAnsi="Cambria Math"/>
+                              <w:i/>
+                            </w:rPr>
+                          </m:ctrlPr>
+                        </m:sSupPr>
+                        <m:e>
+                          <m:r>
+                            <w:rPr>
+                              <w:rFonts w:ascii="Cambria Math" w:eastAsiaTheme="minorEastAsia" w:hAnsi="Cambria Math"/>
+                            </w:rPr>
+                            <m:t>T</m:t>
+                          </m:r>
+                        </m:e>
+                        <m:sup>
+                          <m:r>
+                            <w:rPr>
+                              <w:rFonts w:ascii="Cambria Math" w:eastAsiaTheme="minorEastAsia" w:hAnsi="Cambria Math"/>
+                            </w:rPr>
+                            <m:t>4</m:t>
+                          </m:r>
+                        </m:sup>
+                      </m:sSup>
+                    </m:den>
+                  </m:f>
+                </m:e>
+              </m:d>
+            </m:e>
+          </m:d>
+          <m:sSup>
+            <m:sSupPr>
+              <m:ctrlPr>
+                <w:rPr>
+                  <w:rFonts w:ascii="Cambria Math" w:eastAsiaTheme="minorEastAsia" w:hAnsi="Cambria Math"/>
+                  <w:i/>
+                </w:rPr>
+              </m:ctrlPr>
+            </m:sSupPr>
+            <m:e>
+              <m:r>
+                <w:rPr>
+                  <w:rFonts w:ascii="Cambria Math" w:hAnsi="Cambria Math"/>
+                </w:rPr>
+                <m:t>e</m:t>
+              </m:r>
+            </m:e>
+            <m:sup>
+              <m:r>
+                <w:rPr>
+                  <w:rFonts w:ascii="Cambria Math" w:hAnsi="Cambria Math"/>
+                </w:rPr>
+                <m:t>-</m:t>
+              </m:r>
+              <m:r>
+                <w:rPr>
+                  <w:rFonts w:ascii="Cambria Math" w:hAnsi="Cambria Math"/>
+                </w:rPr>
+                <m:t>γ</m:t>
+              </m:r>
+              <m:sSup>
+                <m:sSupPr>
+                  <m:ctrlPr>
+                    <w:rPr>
+                      <w:rFonts w:ascii="Cambria Math" w:hAnsi="Cambria Math"/>
+                      <w:i/>
+                    </w:rPr>
+                  </m:ctrlPr>
+                </m:sSupPr>
+                <m:e>
+                  <m:r>
+                    <w:rPr>
+                      <w:rFonts w:ascii="Cambria Math" w:hAnsi="Cambria Math"/>
+                    </w:rPr>
+                    <m:t>ρ</m:t>
+                  </m:r>
+                </m:e>
+                <m:sup>
+                  <m:r>
+                    <w:rPr>
+                      <w:rFonts w:ascii="Cambria Math" w:hAnsi="Cambria Math"/>
+                    </w:rPr>
+                    <m:t>2</m:t>
+                  </m:r>
+                </m:sup>
+              </m:sSup>
+            </m:sup>
+          </m:sSup>
+        </m:oMath>
+      </m:oMathPara>
+    </w:p>
+    <w:p>
+      <w:pPr>
+        <w:rPr>
+          <w:rFonts w:eastAsiaTheme="minorEastAsia"/>
+        </w:rPr>
+      </w:pPr>
+      <w:r>
+        <w:rPr>
+          <w:rFonts w:eastAsiaTheme="minorEastAsia"/>
+        </w:rPr>
+        <w:t>(P-5)</w:t>
+      </w:r>
       <w:bookmarkStart w:id="0" w:name="_GoBack"/>
       <w:bookmarkEnd w:id="0"/>
     </w:p>
@@ -2091,7 +5353,15 @@
     </w:p>
     <w:p>
       <w:r>
-        <w:t>(c-0)</w:t>
+        <w:t>(</w:t>
+      </w:r>
+      <w:proofErr w:type="gramStart"/>
+      <w:r>
+        <w:t>c-0</w:t>
+      </w:r>
+      <w:proofErr w:type="gramEnd"/>
+      <w:r>
+        <w:t>)</w:t>
       </w:r>
     </w:p>
     <w:p>
@@ -2176,7 +5446,21 @@
         <w:rPr>
           <w:rFonts w:eastAsiaTheme="minorEastAsia"/>
         </w:rPr>
-        <w:t>(c-1)</w:t>
+        <w:t>(</w:t>
+      </w:r>
+      <w:proofErr w:type="gramStart"/>
+      <w:r>
+        <w:rPr>
+          <w:rFonts w:eastAsiaTheme="minorEastAsia"/>
+        </w:rPr>
+        <w:t>c-1</w:t>
+      </w:r>
+      <w:proofErr w:type="gramEnd"/>
+      <w:r>
+        <w:rPr>
+          <w:rFonts w:eastAsiaTheme="minorEastAsia"/>
+        </w:rPr>
+        <w:t>)</w:t>
       </w:r>
     </w:p>
     <w:p>
@@ -2394,7 +5678,21 @@
         <w:rPr>
           <w:rFonts w:eastAsiaTheme="minorEastAsia"/>
         </w:rPr>
-        <w:t>(c-2)</w:t>
+        <w:t>(</w:t>
+      </w:r>
+      <w:proofErr w:type="gramStart"/>
+      <w:r>
+        <w:rPr>
+          <w:rFonts w:eastAsiaTheme="minorEastAsia"/>
+        </w:rPr>
+        <w:t>c-2</w:t>
+      </w:r>
+      <w:proofErr w:type="gramEnd"/>
+      <w:r>
+        <w:rPr>
+          <w:rFonts w:eastAsiaTheme="minorEastAsia"/>
+        </w:rPr>
+        <w:t>)</w:t>
       </w:r>
     </w:p>
     <w:p>
@@ -2540,7 +5838,21 @@
         <w:rPr>
           <w:rFonts w:eastAsiaTheme="minorEastAsia"/>
         </w:rPr>
-        <w:t>(c-3)</w:t>
+        <w:t>(</w:t>
+      </w:r>
+      <w:proofErr w:type="gramStart"/>
+      <w:r>
+        <w:rPr>
+          <w:rFonts w:eastAsiaTheme="minorEastAsia"/>
+        </w:rPr>
+        <w:t>c-3</w:t>
+      </w:r>
+      <w:proofErr w:type="gramEnd"/>
+      <w:r>
+        <w:rPr>
+          <w:rFonts w:eastAsiaTheme="minorEastAsia"/>
+        </w:rPr>
+        <w:t>)</w:t>
       </w:r>
     </w:p>
     <w:p>
@@ -3020,7 +6332,15 @@
     </w:p>
     <w:p>
       <w:r>
-        <w:t>(c-4)</w:t>
+        <w:t>(</w:t>
+      </w:r>
+      <w:proofErr w:type="gramStart"/>
+      <w:r>
+        <w:t>c-4</w:t>
+      </w:r>
+      <w:proofErr w:type="gramEnd"/>
+      <w:r>
+        <w:t>)</w:t>
       </w:r>
     </w:p>
     <w:p>
@@ -3374,7 +6694,21 @@
         <w:rPr>
           <w:rFonts w:eastAsiaTheme="minorEastAsia"/>
         </w:rPr>
-        <w:t>(c-5)</w:t>
+        <w:t>(</w:t>
+      </w:r>
+      <w:proofErr w:type="gramStart"/>
+      <w:r>
+        <w:rPr>
+          <w:rFonts w:eastAsiaTheme="minorEastAsia"/>
+        </w:rPr>
+        <w:t>c-5</w:t>
+      </w:r>
+      <w:proofErr w:type="gramEnd"/>
+      <w:r>
+        <w:rPr>
+          <w:rFonts w:eastAsiaTheme="minorEastAsia"/>
+        </w:rPr>
+        <w:t>)</w:t>
       </w:r>
     </w:p>
     <w:p>
@@ -4013,7 +7347,21 @@
         <w:rPr>
           <w:rFonts w:eastAsiaTheme="minorEastAsia"/>
         </w:rPr>
-        <w:t>(c-6)</w:t>
+        <w:t>(</w:t>
+      </w:r>
+      <w:proofErr w:type="gramStart"/>
+      <w:r>
+        <w:rPr>
+          <w:rFonts w:eastAsiaTheme="minorEastAsia"/>
+        </w:rPr>
+        <w:t>c-6</w:t>
+      </w:r>
+      <w:proofErr w:type="gramEnd"/>
+      <w:r>
+        <w:rPr>
+          <w:rFonts w:eastAsiaTheme="minorEastAsia"/>
+        </w:rPr>
+        <w:t>)</w:t>
       </w:r>
     </w:p>
     <w:p>
@@ -4160,7 +7508,21 @@
         <w:rPr>
           <w:rFonts w:eastAsiaTheme="minorEastAsia"/>
         </w:rPr>
-        <w:t>(c-7)</w:t>
+        <w:t>(</w:t>
+      </w:r>
+      <w:proofErr w:type="gramStart"/>
+      <w:r>
+        <w:rPr>
+          <w:rFonts w:eastAsiaTheme="minorEastAsia"/>
+        </w:rPr>
+        <w:t>c-7</w:t>
+      </w:r>
+      <w:proofErr w:type="gramEnd"/>
+      <w:r>
+        <w:rPr>
+          <w:rFonts w:eastAsiaTheme="minorEastAsia"/>
+        </w:rPr>
+        <w:t>)</w:t>
       </w:r>
     </w:p>
     <w:p>
@@ -4391,7 +7753,6 @@
             <w:rPr>
               <w:rFonts w:ascii="Cambria Math" w:hAnsi="Cambria Math"/>
             </w:rPr>
-            <w:lastRenderedPageBreak/>
             <m:t>ln</m:t>
           </m:r>
           <m:d>
@@ -6019,6 +9380,7 @@
         <w:rPr>
           <w:rFonts w:eastAsiaTheme="minorEastAsia"/>
         </w:rPr>
+        <w:lastRenderedPageBreak/>
         <w:t>(S-</w:t>
       </w:r>
       <w:r>
@@ -7447,13 +10809,7 @@
             <w:rPr>
               <w:rFonts w:ascii="Cambria Math" w:hAnsi="Cambria Math"/>
             </w:rPr>
-            <m:t>T</m:t>
-          </m:r>
-          <m:r>
-            <w:rPr>
-              <w:rFonts w:ascii="Cambria Math" w:hAnsi="Cambria Math"/>
-            </w:rPr>
-            <m:t>+</m:t>
+            <m:t>T+</m:t>
           </m:r>
           <m:sSub>
             <m:sSubPr>
@@ -7520,7 +10876,6 @@
         <w:rPr>
           <w:rFonts w:eastAsiaTheme="minorEastAsia"/>
         </w:rPr>
-        <w:lastRenderedPageBreak/>
         <w:t>(S-11</w:t>
       </w:r>
       <w:r>
@@ -9407,13 +12762,7 @@
                           <w:rPr>
                             <w:rFonts w:ascii="Cambria Math" w:hAnsi="Cambria Math"/>
                           </w:rPr>
-                          <m:t>i</m:t>
-                        </m:r>
-                        <m:r>
-                          <w:rPr>
-                            <w:rFonts w:ascii="Cambria Math" w:hAnsi="Cambria Math"/>
-                          </w:rPr>
-                          <m:t>+1</m:t>
+                          <m:t>i+1</m:t>
                         </m:r>
                       </m:sub>
                     </m:sSub>
@@ -9466,13 +12815,7 @@
                                   <w:rPr>
                                     <w:rFonts w:ascii="Cambria Math" w:hAnsi="Cambria Math"/>
                                   </w:rPr>
-                                  <m:t>i-</m:t>
-                                </m:r>
-                                <m:r>
-                                  <w:rPr>
-                                    <w:rFonts w:ascii="Cambria Math" w:hAnsi="Cambria Math"/>
-                                  </w:rPr>
-                                  <m:t>1</m:t>
+                                  <m:t>i-1</m:t>
                                 </m:r>
                               </m:e>
                             </m:d>
@@ -10506,13 +13849,7 @@
                   <w:rPr>
                     <w:rFonts w:ascii="Cambria Math" w:hAnsi="Cambria Math"/>
                   </w:rPr>
-                  <m:t>X</m:t>
-                </m:r>
-                <m:r>
-                  <w:rPr>
-                    <w:rFonts w:ascii="Cambria Math" w:hAnsi="Cambria Math"/>
-                  </w:rPr>
-                  <m:t>=T-</m:t>
+                  <m:t>X=T-</m:t>
                 </m:r>
                 <m:sSub>
                   <m:sSubPr>
@@ -10781,6 +14118,7 @@
   <w:style w:type="character" w:default="1" w:styleId="DefaultParagraphFont">
     <w:name w:val="Default Paragraph Font"/>
     <w:uiPriority w:val="1"/>
+    <w:semiHidden/>
     <w:unhideWhenUsed/>
   </w:style>
   <w:style w:type="table" w:default="1" w:styleId="TableNormal">
@@ -11117,6 +14455,7 @@
   <w:style w:type="character" w:default="1" w:styleId="DefaultParagraphFont">
     <w:name w:val="Default Paragraph Font"/>
     <w:uiPriority w:val="1"/>
+    <w:semiHidden/>
     <w:unhideWhenUsed/>
   </w:style>
   <w:style w:type="table" w:default="1" w:styleId="TableNormal">
@@ -11533,7 +14872,7 @@
 </file>
 
 <file path=customXml/itemProps1.xml><?xml version="1.0" encoding="utf-8"?>
-<ds:datastoreItem xmlns:ds="http://schemas.openxmlformats.org/officeDocument/2006/customXml" ds:itemID="{24DEE8CA-00AE-4FBE-8F62-ED05E81B81AB}">
+<ds:datastoreItem xmlns:ds="http://schemas.openxmlformats.org/officeDocument/2006/customXml" ds:itemID="{EF8C79B9-692D-469B-844F-C8F44360AAEA}">
   <ds:schemaRefs>
     <ds:schemaRef ds:uri="http://schemas.openxmlformats.org/officeDocument/2006/bibliography"/>
   </ds:schemaRefs>

</xml_diff>